<commit_message>
ME Lab 5 Complete Simulations
</commit_message>
<xml_diff>
--- a/Fall 2023/Microwave Engineering/Lab/ME-Lab5/ME-Lab Report-5.docx
+++ b/Fall 2023/Microwave Engineering/Lab/ME-Lab5/ME-Lab Report-5.docx
@@ -295,14 +295,18 @@
       </w:pPr>
       <w:r>
         <w:lastRenderedPageBreak/>
-        <w:t xml:space="preserve">(20 pts) Report the results using Method 1. You need to present your own versions of structure drawing, field plots, convergence table, </w:t>
-      </w:r>
-      <w:r>
-        <w:t>etc.</w:t>
-      </w:r>
-    </w:p>
-    <w:p>
-      <w:pPr>
+        <w:t>(20 pts) Report the results using Method 1. You need to present your own versions of structure drawing, field plots, convergence table, etc.</w:t>
+      </w:r>
+    </w:p>
+    <w:p>
+      <w:pPr>
+        <w:spacing w:after="0" w:line="240" w:lineRule="auto"/>
+        <w:jc w:val="both"/>
+      </w:pPr>
+    </w:p>
+    <w:p>
+      <w:pPr>
+        <w:keepNext/>
         <w:spacing w:after="0" w:line="240" w:lineRule="auto"/>
         <w:jc w:val="center"/>
       </w:pPr>
@@ -349,10 +353,30 @@
     </w:p>
     <w:p>
       <w:pPr>
+        <w:pStyle w:val="Caption"/>
+        <w:jc w:val="center"/>
+      </w:pPr>
+      <w:r>
+        <w:t>Microstrip Resonator Structure</w:t>
+      </w:r>
+    </w:p>
+    <w:p>
+      <w:pPr>
+        <w:keepNext/>
         <w:spacing w:after="0" w:line="240" w:lineRule="auto"/>
         <w:jc w:val="center"/>
       </w:pPr>
-      <w:r>
+    </w:p>
+    <w:p>
+      <w:pPr>
+        <w:keepNext/>
+        <w:spacing w:after="0" w:line="240" w:lineRule="auto"/>
+        <w:jc w:val="center"/>
+      </w:pPr>
+      <w:r>
+        <w:rPr>
+          <w:noProof/>
+        </w:rPr>
         <w:drawing>
           <wp:inline distT="0" distB="0" distL="0" distR="0" wp14:anchorId="5A0C0732" wp14:editId="5B2D93BB">
             <wp:extent cx="5387645" cy="1133938"/>
@@ -392,15 +416,24 @@
     </w:p>
     <w:p>
       <w:pPr>
-        <w:spacing w:after="0" w:line="240" w:lineRule="auto"/>
+        <w:pStyle w:val="Caption"/>
         <w:jc w:val="center"/>
       </w:pPr>
       <w:r>
+        <w:t>Q after 20 Passes</w:t>
+      </w:r>
+    </w:p>
+    <w:p>
+      <w:pPr>
+        <w:keepNext/>
+        <w:jc w:val="center"/>
+      </w:pPr>
+      <w:r>
         <w:drawing>
-          <wp:inline distT="0" distB="0" distL="0" distR="0" wp14:anchorId="6087F2B0" wp14:editId="5A762B7E">
-            <wp:extent cx="2524477" cy="4115374"/>
-            <wp:effectExtent l="0" t="0" r="9525" b="0"/>
-            <wp:docPr id="284281793" name="Picture 1" descr="A screenshot of a graph&#10;&#10;Description automatically generated"/>
+          <wp:inline distT="0" distB="0" distL="0" distR="0" wp14:anchorId="060BAC98" wp14:editId="48CD0D24">
+            <wp:extent cx="5415827" cy="1083166"/>
+            <wp:effectExtent l="0" t="0" r="0" b="3175"/>
+            <wp:docPr id="712035532" name="Picture 1" descr="A screenshot of a calculator&#10;&#10;Description automatically generated"/>
             <wp:cNvGraphicFramePr>
               <a:graphicFrameLocks xmlns:a="http://schemas.openxmlformats.org/drawingml/2006/main" noChangeAspect="1"/>
             </wp:cNvGraphicFramePr>
@@ -408,7 +441,7 @@
               <a:graphicData uri="http://schemas.openxmlformats.org/drawingml/2006/picture">
                 <pic:pic xmlns:pic="http://schemas.openxmlformats.org/drawingml/2006/picture">
                   <pic:nvPicPr>
-                    <pic:cNvPr id="284281793" name="Picture 1" descr="A screenshot of a graph&#10;&#10;Description automatically generated"/>
+                    <pic:cNvPr id="712035532" name="Picture 1" descr="A screenshot of a calculator&#10;&#10;Description automatically generated"/>
                     <pic:cNvPicPr/>
                   </pic:nvPicPr>
                   <pic:blipFill>
@@ -420,7 +453,7 @@
                   <pic:spPr>
                     <a:xfrm>
                       <a:off x="0" y="0"/>
-                      <a:ext cx="2524477" cy="4115374"/>
+                      <a:ext cx="5415827" cy="1083166"/>
                     </a:xfrm>
                     <a:prstGeom prst="rect">
                       <a:avLst/>
@@ -435,6 +468,435 @@
     </w:p>
     <w:p>
       <w:pPr>
+        <w:pStyle w:val="Caption"/>
+        <w:jc w:val="center"/>
+      </w:pPr>
+      <w:r>
+        <w:t>Q after 25 Passes</w:t>
+      </w:r>
+    </w:p>
+    <w:p>
+      <w:pPr>
+        <w:keepNext/>
+        <w:jc w:val="center"/>
+      </w:pPr>
+      <w:r>
+        <w:drawing>
+          <wp:inline distT="0" distB="0" distL="0" distR="0" wp14:anchorId="5B4EAD8F" wp14:editId="7F8332E7">
+            <wp:extent cx="5460521" cy="964925"/>
+            <wp:effectExtent l="0" t="0" r="6985" b="6985"/>
+            <wp:docPr id="931363181" name="Picture 1" descr="A screenshot of a calculator&#10;&#10;Description automatically generated"/>
+            <wp:cNvGraphicFramePr>
+              <a:graphicFrameLocks xmlns:a="http://schemas.openxmlformats.org/drawingml/2006/main" noChangeAspect="1"/>
+            </wp:cNvGraphicFramePr>
+            <a:graphic xmlns:a="http://schemas.openxmlformats.org/drawingml/2006/main">
+              <a:graphicData uri="http://schemas.openxmlformats.org/drawingml/2006/picture">
+                <pic:pic xmlns:pic="http://schemas.openxmlformats.org/drawingml/2006/picture">
+                  <pic:nvPicPr>
+                    <pic:cNvPr id="931363181" name="Picture 1" descr="A screenshot of a calculator&#10;&#10;Description automatically generated"/>
+                    <pic:cNvPicPr/>
+                  </pic:nvPicPr>
+                  <pic:blipFill>
+                    <a:blip r:embed="rId10"/>
+                    <a:stretch>
+                      <a:fillRect/>
+                    </a:stretch>
+                  </pic:blipFill>
+                  <pic:spPr>
+                    <a:xfrm>
+                      <a:off x="0" y="0"/>
+                      <a:ext cx="5509054" cy="973501"/>
+                    </a:xfrm>
+                    <a:prstGeom prst="rect">
+                      <a:avLst/>
+                    </a:prstGeom>
+                  </pic:spPr>
+                </pic:pic>
+              </a:graphicData>
+            </a:graphic>
+          </wp:inline>
+        </w:drawing>
+      </w:r>
+    </w:p>
+    <w:p>
+      <w:pPr>
+        <w:pStyle w:val="Caption"/>
+        <w:jc w:val="center"/>
+      </w:pPr>
+      <w:r>
+        <w:t>Q after 30 Passes</w:t>
+      </w:r>
+    </w:p>
+    <w:p>
+      <w:pPr>
+        <w:spacing w:after="0" w:line="240" w:lineRule="auto"/>
+        <w:jc w:val="center"/>
+      </w:pPr>
+    </w:p>
+    <w:p>
+      <w:pPr>
+        <w:keepNext/>
+        <w:spacing w:after="0" w:line="240" w:lineRule="auto"/>
+        <w:jc w:val="center"/>
+      </w:pPr>
+      <w:r>
+        <w:rPr>
+          <w:noProof/>
+        </w:rPr>
+        <w:lastRenderedPageBreak/>
+        <w:drawing>
+          <wp:inline distT="0" distB="0" distL="0" distR="0" wp14:anchorId="2D10BB52" wp14:editId="22DDCE59">
+            <wp:extent cx="5943600" cy="3067685"/>
+            <wp:effectExtent l="0" t="0" r="0" b="0"/>
+            <wp:docPr id="324763716" name="Picture 1" descr="A diagram of a blue line&#10;&#10;Description automatically generated with medium confidence"/>
+            <wp:cNvGraphicFramePr>
+              <a:graphicFrameLocks xmlns:a="http://schemas.openxmlformats.org/drawingml/2006/main" noChangeAspect="1"/>
+            </wp:cNvGraphicFramePr>
+            <a:graphic xmlns:a="http://schemas.openxmlformats.org/drawingml/2006/main">
+              <a:graphicData uri="http://schemas.openxmlformats.org/drawingml/2006/picture">
+                <pic:pic xmlns:pic="http://schemas.openxmlformats.org/drawingml/2006/picture">
+                  <pic:nvPicPr>
+                    <pic:cNvPr id="324763716" name="Picture 1" descr="A diagram of a blue line&#10;&#10;Description automatically generated with medium confidence"/>
+                    <pic:cNvPicPr/>
+                  </pic:nvPicPr>
+                  <pic:blipFill>
+                    <a:blip r:embed="rId11"/>
+                    <a:stretch>
+                      <a:fillRect/>
+                    </a:stretch>
+                  </pic:blipFill>
+                  <pic:spPr>
+                    <a:xfrm>
+                      <a:off x="0" y="0"/>
+                      <a:ext cx="5943600" cy="3067685"/>
+                    </a:xfrm>
+                    <a:prstGeom prst="rect">
+                      <a:avLst/>
+                    </a:prstGeom>
+                  </pic:spPr>
+                </pic:pic>
+              </a:graphicData>
+            </a:graphic>
+          </wp:inline>
+        </w:drawing>
+      </w:r>
+    </w:p>
+    <w:p>
+      <w:pPr>
+        <w:pStyle w:val="Caption"/>
+        <w:jc w:val="center"/>
+      </w:pPr>
+      <w:r>
+        <w:t xml:space="preserve">Mode </w:t>
+      </w:r>
+      <w:fldSimple w:instr=" SEQ Mode \* ARABIC ">
+        <w:r>
+          <w:rPr>
+            <w:noProof/>
+          </w:rPr>
+          <w:t>1</w:t>
+        </w:r>
+      </w:fldSimple>
+    </w:p>
+    <w:p>
+      <w:pPr>
+        <w:keepNext/>
+        <w:jc w:val="center"/>
+      </w:pPr>
+      <w:r>
+        <w:rPr>
+          <w:noProof/>
+        </w:rPr>
+        <w:drawing>
+          <wp:inline distT="0" distB="0" distL="0" distR="0" wp14:anchorId="7FC9A294" wp14:editId="276FB4A1">
+            <wp:extent cx="5943600" cy="3067685"/>
+            <wp:effectExtent l="0" t="0" r="0" b="0"/>
+            <wp:docPr id="762155833" name="Picture 1" descr="A diagram of a wire fence&#10;&#10;Description automatically generated with medium confidence"/>
+            <wp:cNvGraphicFramePr>
+              <a:graphicFrameLocks xmlns:a="http://schemas.openxmlformats.org/drawingml/2006/main" noChangeAspect="1"/>
+            </wp:cNvGraphicFramePr>
+            <a:graphic xmlns:a="http://schemas.openxmlformats.org/drawingml/2006/main">
+              <a:graphicData uri="http://schemas.openxmlformats.org/drawingml/2006/picture">
+                <pic:pic xmlns:pic="http://schemas.openxmlformats.org/drawingml/2006/picture">
+                  <pic:nvPicPr>
+                    <pic:cNvPr id="762155833" name="Picture 1" descr="A diagram of a wire fence&#10;&#10;Description automatically generated with medium confidence"/>
+                    <pic:cNvPicPr/>
+                  </pic:nvPicPr>
+                  <pic:blipFill>
+                    <a:blip r:embed="rId12"/>
+                    <a:stretch>
+                      <a:fillRect/>
+                    </a:stretch>
+                  </pic:blipFill>
+                  <pic:spPr>
+                    <a:xfrm>
+                      <a:off x="0" y="0"/>
+                      <a:ext cx="5943600" cy="3067685"/>
+                    </a:xfrm>
+                    <a:prstGeom prst="rect">
+                      <a:avLst/>
+                    </a:prstGeom>
+                  </pic:spPr>
+                </pic:pic>
+              </a:graphicData>
+            </a:graphic>
+          </wp:inline>
+        </w:drawing>
+      </w:r>
+    </w:p>
+    <w:p>
+      <w:pPr>
+        <w:pStyle w:val="Caption"/>
+        <w:jc w:val="center"/>
+      </w:pPr>
+      <w:r>
+        <w:t xml:space="preserve">Mode </w:t>
+      </w:r>
+      <w:fldSimple w:instr=" SEQ Mode \* ARABIC ">
+        <w:r>
+          <w:rPr>
+            <w:noProof/>
+          </w:rPr>
+          <w:t>2</w:t>
+        </w:r>
+      </w:fldSimple>
+    </w:p>
+    <w:p>
+      <w:pPr>
+        <w:keepNext/>
+        <w:jc w:val="center"/>
+      </w:pPr>
+      <w:r>
+        <w:rPr>
+          <w:noProof/>
+        </w:rPr>
+        <w:lastRenderedPageBreak/>
+        <w:drawing>
+          <wp:inline distT="0" distB="0" distL="0" distR="0" wp14:anchorId="4118E785" wp14:editId="17E84B97">
+            <wp:extent cx="5943600" cy="3067685"/>
+            <wp:effectExtent l="0" t="0" r="0" b="0"/>
+            <wp:docPr id="2016955026" name="Picture 1" descr="A diagram of a blue and green structure&#10;&#10;Description automatically generated with medium confidence"/>
+            <wp:cNvGraphicFramePr>
+              <a:graphicFrameLocks xmlns:a="http://schemas.openxmlformats.org/drawingml/2006/main" noChangeAspect="1"/>
+            </wp:cNvGraphicFramePr>
+            <a:graphic xmlns:a="http://schemas.openxmlformats.org/drawingml/2006/main">
+              <a:graphicData uri="http://schemas.openxmlformats.org/drawingml/2006/picture">
+                <pic:pic xmlns:pic="http://schemas.openxmlformats.org/drawingml/2006/picture">
+                  <pic:nvPicPr>
+                    <pic:cNvPr id="2016955026" name="Picture 1" descr="A diagram of a blue and green structure&#10;&#10;Description automatically generated with medium confidence"/>
+                    <pic:cNvPicPr/>
+                  </pic:nvPicPr>
+                  <pic:blipFill>
+                    <a:blip r:embed="rId13"/>
+                    <a:stretch>
+                      <a:fillRect/>
+                    </a:stretch>
+                  </pic:blipFill>
+                  <pic:spPr>
+                    <a:xfrm>
+                      <a:off x="0" y="0"/>
+                      <a:ext cx="5943600" cy="3067685"/>
+                    </a:xfrm>
+                    <a:prstGeom prst="rect">
+                      <a:avLst/>
+                    </a:prstGeom>
+                  </pic:spPr>
+                </pic:pic>
+              </a:graphicData>
+            </a:graphic>
+          </wp:inline>
+        </w:drawing>
+      </w:r>
+    </w:p>
+    <w:p>
+      <w:pPr>
+        <w:pStyle w:val="Caption"/>
+        <w:jc w:val="center"/>
+      </w:pPr>
+      <w:r>
+        <w:t xml:space="preserve">Mode </w:t>
+      </w:r>
+      <w:fldSimple w:instr=" SEQ Mode \* ARABIC ">
+        <w:r>
+          <w:rPr>
+            <w:noProof/>
+          </w:rPr>
+          <w:t>3</w:t>
+        </w:r>
+      </w:fldSimple>
+    </w:p>
+    <w:p>
+      <w:pPr>
+        <w:keepNext/>
+        <w:jc w:val="center"/>
+      </w:pPr>
+      <w:r>
+        <w:rPr>
+          <w:noProof/>
+        </w:rPr>
+        <w:drawing>
+          <wp:inline distT="0" distB="0" distL="0" distR="0" wp14:anchorId="68711DC9" wp14:editId="0310A557">
+            <wp:extent cx="5943600" cy="3067685"/>
+            <wp:effectExtent l="0" t="0" r="0" b="0"/>
+            <wp:docPr id="1377910187" name="Picture 1" descr="A diagram of a structure&#10;&#10;Description automatically generated with medium confidence"/>
+            <wp:cNvGraphicFramePr>
+              <a:graphicFrameLocks xmlns:a="http://schemas.openxmlformats.org/drawingml/2006/main" noChangeAspect="1"/>
+            </wp:cNvGraphicFramePr>
+            <a:graphic xmlns:a="http://schemas.openxmlformats.org/drawingml/2006/main">
+              <a:graphicData uri="http://schemas.openxmlformats.org/drawingml/2006/picture">
+                <pic:pic xmlns:pic="http://schemas.openxmlformats.org/drawingml/2006/picture">
+                  <pic:nvPicPr>
+                    <pic:cNvPr id="1377910187" name="Picture 1" descr="A diagram of a structure&#10;&#10;Description automatically generated with medium confidence"/>
+                    <pic:cNvPicPr/>
+                  </pic:nvPicPr>
+                  <pic:blipFill>
+                    <a:blip r:embed="rId14"/>
+                    <a:stretch>
+                      <a:fillRect/>
+                    </a:stretch>
+                  </pic:blipFill>
+                  <pic:spPr>
+                    <a:xfrm>
+                      <a:off x="0" y="0"/>
+                      <a:ext cx="5943600" cy="3067685"/>
+                    </a:xfrm>
+                    <a:prstGeom prst="rect">
+                      <a:avLst/>
+                    </a:prstGeom>
+                  </pic:spPr>
+                </pic:pic>
+              </a:graphicData>
+            </a:graphic>
+          </wp:inline>
+        </w:drawing>
+      </w:r>
+    </w:p>
+    <w:p>
+      <w:pPr>
+        <w:pStyle w:val="Caption"/>
+        <w:jc w:val="center"/>
+      </w:pPr>
+      <w:r>
+        <w:t xml:space="preserve">Mode </w:t>
+      </w:r>
+      <w:fldSimple w:instr=" SEQ Mode \* ARABIC ">
+        <w:r>
+          <w:rPr>
+            <w:noProof/>
+          </w:rPr>
+          <w:t>4</w:t>
+        </w:r>
+      </w:fldSimple>
+    </w:p>
+    <w:p>
+      <w:pPr>
+        <w:keepNext/>
+        <w:jc w:val="center"/>
+      </w:pPr>
+      <w:r>
+        <w:rPr>
+          <w:noProof/>
+        </w:rPr>
+        <w:lastRenderedPageBreak/>
+        <w:drawing>
+          <wp:inline distT="0" distB="0" distL="0" distR="0" wp14:anchorId="5B6D71C0" wp14:editId="04E75C38">
+            <wp:extent cx="5943600" cy="3067685"/>
+            <wp:effectExtent l="0" t="0" r="0" b="0"/>
+            <wp:docPr id="142460643" name="Picture 1" descr="A diagram of a grid with arrows&#10;&#10;Description automatically generated"/>
+            <wp:cNvGraphicFramePr>
+              <a:graphicFrameLocks xmlns:a="http://schemas.openxmlformats.org/drawingml/2006/main" noChangeAspect="1"/>
+            </wp:cNvGraphicFramePr>
+            <a:graphic xmlns:a="http://schemas.openxmlformats.org/drawingml/2006/main">
+              <a:graphicData uri="http://schemas.openxmlformats.org/drawingml/2006/picture">
+                <pic:pic xmlns:pic="http://schemas.openxmlformats.org/drawingml/2006/picture">
+                  <pic:nvPicPr>
+                    <pic:cNvPr id="142460643" name="Picture 1" descr="A diagram of a grid with arrows&#10;&#10;Description automatically generated"/>
+                    <pic:cNvPicPr/>
+                  </pic:nvPicPr>
+                  <pic:blipFill>
+                    <a:blip r:embed="rId15"/>
+                    <a:stretch>
+                      <a:fillRect/>
+                    </a:stretch>
+                  </pic:blipFill>
+                  <pic:spPr>
+                    <a:xfrm>
+                      <a:off x="0" y="0"/>
+                      <a:ext cx="5943600" cy="3067685"/>
+                    </a:xfrm>
+                    <a:prstGeom prst="rect">
+                      <a:avLst/>
+                    </a:prstGeom>
+                  </pic:spPr>
+                </pic:pic>
+              </a:graphicData>
+            </a:graphic>
+          </wp:inline>
+        </w:drawing>
+      </w:r>
+    </w:p>
+    <w:p>
+      <w:pPr>
+        <w:pStyle w:val="Caption"/>
+        <w:jc w:val="center"/>
+      </w:pPr>
+      <w:r>
+        <w:t xml:space="preserve">Mode </w:t>
+      </w:r>
+      <w:fldSimple w:instr=" SEQ Mode \* ARABIC ">
+        <w:r>
+          <w:rPr>
+            <w:noProof/>
+          </w:rPr>
+          <w:t>5</w:t>
+        </w:r>
+      </w:fldSimple>
+    </w:p>
+    <w:p>
+      <w:pPr>
+        <w:spacing w:after="0" w:line="240" w:lineRule="auto"/>
+        <w:jc w:val="center"/>
+      </w:pPr>
+      <w:r>
+        <w:drawing>
+          <wp:inline distT="0" distB="0" distL="0" distR="0" wp14:anchorId="54F60ED5" wp14:editId="77A49E60">
+            <wp:extent cx="1954128" cy="4761781"/>
+            <wp:effectExtent l="0" t="0" r="8255" b="1270"/>
+            <wp:docPr id="1020602451" name="Picture 1" descr="A table of numbers with numbers&#10;&#10;Description automatically generated"/>
+            <wp:cNvGraphicFramePr>
+              <a:graphicFrameLocks xmlns:a="http://schemas.openxmlformats.org/drawingml/2006/main" noChangeAspect="1"/>
+            </wp:cNvGraphicFramePr>
+            <a:graphic xmlns:a="http://schemas.openxmlformats.org/drawingml/2006/main">
+              <a:graphicData uri="http://schemas.openxmlformats.org/drawingml/2006/picture">
+                <pic:pic xmlns:pic="http://schemas.openxmlformats.org/drawingml/2006/picture">
+                  <pic:nvPicPr>
+                    <pic:cNvPr id="1020602451" name="Picture 1" descr="A table of numbers with numbers&#10;&#10;Description automatically generated"/>
+                    <pic:cNvPicPr/>
+                  </pic:nvPicPr>
+                  <pic:blipFill>
+                    <a:blip r:embed="rId16"/>
+                    <a:stretch>
+                      <a:fillRect/>
+                    </a:stretch>
+                  </pic:blipFill>
+                  <pic:spPr>
+                    <a:xfrm>
+                      <a:off x="0" y="0"/>
+                      <a:ext cx="1977114" cy="4817792"/>
+                    </a:xfrm>
+                    <a:prstGeom prst="rect">
+                      <a:avLst/>
+                    </a:prstGeom>
+                  </pic:spPr>
+                </pic:pic>
+              </a:graphicData>
+            </a:graphic>
+          </wp:inline>
+        </w:drawing>
+      </w:r>
+    </w:p>
+    <w:p>
+      <w:pPr>
         <w:spacing w:after="0" w:line="240" w:lineRule="auto"/>
         <w:jc w:val="center"/>
       </w:pPr>
@@ -450,9 +912,764 @@
         <w:jc w:val="both"/>
       </w:pPr>
       <w:r>
-        <w:lastRenderedPageBreak/>
         <w:t>(20 pts) Report the results using Method 2 with all necessary details.</w:t>
       </w:r>
+    </w:p>
+    <w:p>
+      <w:pPr>
+        <w:keepNext/>
+        <w:spacing w:after="0" w:line="240" w:lineRule="auto"/>
+        <w:jc w:val="center"/>
+      </w:pPr>
+      <w:r>
+        <w:rPr>
+          <w:noProof/>
+        </w:rPr>
+        <w:drawing>
+          <wp:inline distT="0" distB="0" distL="0" distR="0" wp14:anchorId="65EC1F9D" wp14:editId="4191C114">
+            <wp:extent cx="5805577" cy="2996447"/>
+            <wp:effectExtent l="0" t="0" r="5080" b="0"/>
+            <wp:docPr id="1854377323" name="Picture 1" descr="A green rectangular object with a black line&#10;&#10;Description automatically generated with medium confidence"/>
+            <wp:cNvGraphicFramePr>
+              <a:graphicFrameLocks xmlns:a="http://schemas.openxmlformats.org/drawingml/2006/main" noChangeAspect="1"/>
+            </wp:cNvGraphicFramePr>
+            <a:graphic xmlns:a="http://schemas.openxmlformats.org/drawingml/2006/main">
+              <a:graphicData uri="http://schemas.openxmlformats.org/drawingml/2006/picture">
+                <pic:pic xmlns:pic="http://schemas.openxmlformats.org/drawingml/2006/picture">
+                  <pic:nvPicPr>
+                    <pic:cNvPr id="1854377323" name="Picture 1" descr="A green rectangular object with a black line&#10;&#10;Description automatically generated with medium confidence"/>
+                    <pic:cNvPicPr/>
+                  </pic:nvPicPr>
+                  <pic:blipFill>
+                    <a:blip r:embed="rId17"/>
+                    <a:stretch>
+                      <a:fillRect/>
+                    </a:stretch>
+                  </pic:blipFill>
+                  <pic:spPr>
+                    <a:xfrm>
+                      <a:off x="0" y="0"/>
+                      <a:ext cx="5813156" cy="3000359"/>
+                    </a:xfrm>
+                    <a:prstGeom prst="rect">
+                      <a:avLst/>
+                    </a:prstGeom>
+                  </pic:spPr>
+                </pic:pic>
+              </a:graphicData>
+            </a:graphic>
+          </wp:inline>
+        </w:drawing>
+      </w:r>
+    </w:p>
+    <w:p>
+      <w:pPr>
+        <w:pStyle w:val="Caption"/>
+        <w:jc w:val="center"/>
+      </w:pPr>
+      <w:r>
+        <w:t>Microstrip Resonator Structure with Feeding lines</w:t>
+      </w:r>
+    </w:p>
+    <w:p>
+      <w:pPr>
+        <w:rPr>
+          <w:rFonts w:ascii="Cambria Math" w:eastAsiaTheme="minorEastAsia" w:hAnsi="Cambria Math"/>
+          <w:i/>
+        </w:rPr>
+      </w:pPr>
+      <w:r>
+        <w:t xml:space="preserve">In the second method, we use Modal Network mode to simulate the resonator. The resonator has two feeding microstrip lines (50 </w:t>
+      </w:r>
+      <m:oMath>
+        <m:r>
+          <m:rPr>
+            <m:sty m:val="p"/>
+          </m:rPr>
+          <w:rPr>
+            <w:rFonts w:ascii="Cambria Math" w:hAnsi="Cambria Math"/>
+          </w:rPr>
+          <m:t>Ω</m:t>
+        </m:r>
+      </m:oMath>
+      <w:r>
+        <w:rPr>
+          <w:rFonts w:eastAsiaTheme="minorEastAsia"/>
+        </w:rPr>
+        <w:t xml:space="preserve">) with a 3 mm gap to prevent lowering the resonant frequency. The microstrip </w:t>
+      </w:r>
+      <w:r>
+        <w:rPr>
+          <w:rFonts w:eastAsiaTheme="minorEastAsia"/>
+        </w:rPr>
+        <w:t>lines</w:t>
+      </w:r>
+      <w:r>
+        <w:rPr>
+          <w:rFonts w:eastAsiaTheme="minorEastAsia"/>
+        </w:rPr>
+        <w:t xml:space="preserve">. The dielectric material is Rogers RO4003 with loss tangent. To determine the </w:t>
+      </w:r>
+      <m:oMath>
+        <m:sSub>
+          <m:sSubPr>
+            <m:ctrlPr>
+              <w:rPr>
+                <w:rFonts w:ascii="Cambria Math" w:eastAsiaTheme="minorEastAsia" w:hAnsi="Cambria Math"/>
+                <w:i/>
+              </w:rPr>
+            </m:ctrlPr>
+          </m:sSubPr>
+          <m:e>
+            <m:r>
+              <w:rPr>
+                <w:rFonts w:ascii="Cambria Math" w:eastAsiaTheme="minorEastAsia" w:hAnsi="Cambria Math"/>
+              </w:rPr>
+              <m:t>Q</m:t>
+            </m:r>
+          </m:e>
+          <m:sub>
+            <m:r>
+              <w:rPr>
+                <w:rFonts w:ascii="Cambria Math" w:eastAsiaTheme="minorEastAsia" w:hAnsi="Cambria Math"/>
+              </w:rPr>
+              <m:t>U</m:t>
+            </m:r>
+          </m:sub>
+        </m:sSub>
+      </m:oMath>
+      <w:r>
+        <w:rPr>
+          <w:rFonts w:eastAsiaTheme="minorEastAsia"/>
+        </w:rPr>
+        <w:t xml:space="preserve"> we must first find </w:t>
+      </w:r>
+      <m:oMath>
+        <m:sSub>
+          <m:sSubPr>
+            <m:ctrlPr>
+              <w:rPr>
+                <w:rFonts w:ascii="Cambria Math" w:eastAsiaTheme="minorEastAsia" w:hAnsi="Cambria Math"/>
+                <w:i/>
+              </w:rPr>
+            </m:ctrlPr>
+          </m:sSubPr>
+          <m:e>
+            <m:r>
+              <w:rPr>
+                <w:rFonts w:ascii="Cambria Math" w:eastAsiaTheme="minorEastAsia" w:hAnsi="Cambria Math"/>
+              </w:rPr>
+              <m:t>Q</m:t>
+            </m:r>
+          </m:e>
+          <m:sub>
+            <m:r>
+              <w:rPr>
+                <w:rFonts w:ascii="Cambria Math" w:eastAsiaTheme="minorEastAsia" w:hAnsi="Cambria Math"/>
+              </w:rPr>
+              <m:t>L</m:t>
+            </m:r>
+          </m:sub>
+        </m:sSub>
+      </m:oMath>
+      <w:r>
+        <w:rPr>
+          <w:rFonts w:eastAsiaTheme="minorEastAsia"/>
+        </w:rPr>
+        <w:t xml:space="preserve"> using the following equation, </w:t>
+      </w:r>
+      <m:oMath>
+        <m:sSub>
+          <m:sSubPr>
+            <m:ctrlPr>
+              <w:rPr>
+                <w:rFonts w:ascii="Cambria Math" w:hAnsi="Cambria Math"/>
+                <w:i/>
+              </w:rPr>
+            </m:ctrlPr>
+          </m:sSubPr>
+          <m:e>
+            <m:r>
+              <w:rPr>
+                <w:rFonts w:ascii="Cambria Math" w:hAnsi="Cambria Math"/>
+              </w:rPr>
+              <m:t>Q</m:t>
+            </m:r>
+          </m:e>
+          <m:sub>
+            <m:r>
+              <w:rPr>
+                <w:rFonts w:ascii="Cambria Math" w:hAnsi="Cambria Math"/>
+              </w:rPr>
+              <m:t>L</m:t>
+            </m:r>
+          </m:sub>
+        </m:sSub>
+        <m:r>
+          <w:rPr>
+            <w:rFonts w:ascii="Cambria Math" w:hAnsi="Cambria Math"/>
+          </w:rPr>
+          <m:t>=</m:t>
+        </m:r>
+        <m:f>
+          <m:fPr>
+            <m:ctrlPr>
+              <w:rPr>
+                <w:rFonts w:ascii="Cambria Math" w:hAnsi="Cambria Math"/>
+                <w:i/>
+              </w:rPr>
+            </m:ctrlPr>
+          </m:fPr>
+          <m:num>
+            <m:sSub>
+              <m:sSubPr>
+                <m:ctrlPr>
+                  <w:rPr>
+                    <w:rFonts w:ascii="Cambria Math" w:hAnsi="Cambria Math"/>
+                    <w:i/>
+                  </w:rPr>
+                </m:ctrlPr>
+              </m:sSubPr>
+              <m:e>
+                <m:r>
+                  <w:rPr>
+                    <w:rFonts w:ascii="Cambria Math" w:hAnsi="Cambria Math"/>
+                  </w:rPr>
+                  <m:t>f</m:t>
+                </m:r>
+              </m:e>
+              <m:sub>
+                <m:r>
+                  <w:rPr>
+                    <w:rFonts w:ascii="Cambria Math" w:hAnsi="Cambria Math"/>
+                  </w:rPr>
+                  <m:t>0</m:t>
+                </m:r>
+              </m:sub>
+            </m:sSub>
+          </m:num>
+          <m:den>
+            <m:sSub>
+              <m:sSubPr>
+                <m:ctrlPr>
+                  <w:rPr>
+                    <w:rFonts w:ascii="Cambria Math" w:hAnsi="Cambria Math"/>
+                    <w:i/>
+                  </w:rPr>
+                </m:ctrlPr>
+              </m:sSubPr>
+              <m:e>
+                <m:r>
+                  <w:rPr>
+                    <w:rFonts w:ascii="Cambria Math" w:hAnsi="Cambria Math"/>
+                  </w:rPr>
+                  <m:t>f</m:t>
+                </m:r>
+              </m:e>
+              <m:sub>
+                <m:r>
+                  <w:rPr>
+                    <w:rFonts w:ascii="Cambria Math" w:hAnsi="Cambria Math"/>
+                  </w:rPr>
+                  <m:t>2</m:t>
+                </m:r>
+              </m:sub>
+            </m:sSub>
+            <m:r>
+              <w:rPr>
+                <w:rFonts w:ascii="Cambria Math" w:hAnsi="Cambria Math"/>
+              </w:rPr>
+              <m:t>-</m:t>
+            </m:r>
+            <m:sSub>
+              <m:sSubPr>
+                <m:ctrlPr>
+                  <w:rPr>
+                    <w:rFonts w:ascii="Cambria Math" w:hAnsi="Cambria Math"/>
+                    <w:i/>
+                  </w:rPr>
+                </m:ctrlPr>
+              </m:sSubPr>
+              <m:e>
+                <m:r>
+                  <w:rPr>
+                    <w:rFonts w:ascii="Cambria Math" w:hAnsi="Cambria Math"/>
+                  </w:rPr>
+                  <m:t>f</m:t>
+                </m:r>
+              </m:e>
+              <m:sub>
+                <m:r>
+                  <w:rPr>
+                    <w:rFonts w:ascii="Cambria Math" w:hAnsi="Cambria Math"/>
+                  </w:rPr>
+                  <m:t>1</m:t>
+                </m:r>
+              </m:sub>
+            </m:sSub>
+          </m:den>
+        </m:f>
+      </m:oMath>
+      <w:r>
+        <w:t>,</w:t>
+      </w:r>
+      <w:r>
+        <w:t xml:space="preserve"> and afterwards, we can use the S21 plot to determine </w:t>
+      </w:r>
+      <m:oMath>
+        <m:sSub>
+          <m:sSubPr>
+            <m:ctrlPr>
+              <w:rPr>
+                <w:rFonts w:ascii="Cambria Math" w:hAnsi="Cambria Math"/>
+                <w:i/>
+              </w:rPr>
+            </m:ctrlPr>
+          </m:sSubPr>
+          <m:e>
+            <m:r>
+              <w:rPr>
+                <w:rFonts w:ascii="Cambria Math" w:hAnsi="Cambria Math"/>
+              </w:rPr>
+              <m:t>Q</m:t>
+            </m:r>
+          </m:e>
+          <m:sub>
+            <m:r>
+              <w:rPr>
+                <w:rFonts w:ascii="Cambria Math" w:hAnsi="Cambria Math"/>
+              </w:rPr>
+              <m:t>U</m:t>
+            </m:r>
+          </m:sub>
+        </m:sSub>
+      </m:oMath>
+      <w:r>
+        <w:rPr>
+          <w:rFonts w:eastAsiaTheme="minorEastAsia"/>
+        </w:rPr>
+        <w:t xml:space="preserve"> with the following equation, </w:t>
+      </w:r>
+      <w:r>
+        <w:rPr>
+          <w:rFonts w:ascii="Cambria Math" w:hAnsi="Cambria Math"/>
+          <w:i/>
+        </w:rPr>
+        <w:br/>
+      </w:r>
+      <m:oMathPara>
+        <m:oMath>
+          <m:sSub>
+            <m:sSubPr>
+              <m:ctrlPr>
+                <w:rPr>
+                  <w:rFonts w:ascii="Cambria Math" w:hAnsi="Cambria Math"/>
+                  <w:i/>
+                </w:rPr>
+              </m:ctrlPr>
+            </m:sSubPr>
+            <m:e>
+              <m:r>
+                <w:rPr>
+                  <w:rFonts w:ascii="Cambria Math" w:hAnsi="Cambria Math"/>
+                </w:rPr>
+                <m:t>Q</m:t>
+              </m:r>
+            </m:e>
+            <m:sub>
+              <m:r>
+                <w:rPr>
+                  <w:rFonts w:ascii="Cambria Math" w:hAnsi="Cambria Math"/>
+                </w:rPr>
+                <m:t>U</m:t>
+              </m:r>
+            </m:sub>
+          </m:sSub>
+          <m:r>
+            <w:rPr>
+              <w:rFonts w:ascii="Cambria Math" w:hAnsi="Cambria Math"/>
+            </w:rPr>
+            <m:t>=</m:t>
+          </m:r>
+          <m:f>
+            <m:fPr>
+              <m:ctrlPr>
+                <w:rPr>
+                  <w:rFonts w:ascii="Cambria Math" w:hAnsi="Cambria Math"/>
+                  <w:i/>
+                </w:rPr>
+              </m:ctrlPr>
+            </m:fPr>
+            <m:num>
+              <m:sSub>
+                <m:sSubPr>
+                  <m:ctrlPr>
+                    <w:rPr>
+                      <w:rFonts w:ascii="Cambria Math" w:hAnsi="Cambria Math"/>
+                      <w:i/>
+                    </w:rPr>
+                  </m:ctrlPr>
+                </m:sSubPr>
+                <m:e>
+                  <m:r>
+                    <w:rPr>
+                      <w:rFonts w:ascii="Cambria Math" w:hAnsi="Cambria Math"/>
+                    </w:rPr>
+                    <m:t>Q</m:t>
+                  </m:r>
+                </m:e>
+                <m:sub>
+                  <m:r>
+                    <w:rPr>
+                      <w:rFonts w:ascii="Cambria Math" w:hAnsi="Cambria Math"/>
+                    </w:rPr>
+                    <m:t>L</m:t>
+                  </m:r>
+                </m:sub>
+              </m:sSub>
+            </m:num>
+            <m:den>
+              <m:r>
+                <w:rPr>
+                  <w:rFonts w:ascii="Cambria Math" w:hAnsi="Cambria Math"/>
+                </w:rPr>
+                <m:t>1-</m:t>
+              </m:r>
+              <m:d>
+                <m:dPr>
+                  <m:begChr m:val="|"/>
+                  <m:endChr m:val="|"/>
+                  <m:ctrlPr>
+                    <w:rPr>
+                      <w:rFonts w:ascii="Cambria Math" w:hAnsi="Cambria Math"/>
+                      <w:i/>
+                    </w:rPr>
+                  </m:ctrlPr>
+                </m:dPr>
+                <m:e>
+                  <m:sSub>
+                    <m:sSubPr>
+                      <m:ctrlPr>
+                        <w:rPr>
+                          <w:rFonts w:ascii="Cambria Math" w:hAnsi="Cambria Math"/>
+                          <w:i/>
+                        </w:rPr>
+                      </m:ctrlPr>
+                    </m:sSubPr>
+                    <m:e>
+                      <m:r>
+                        <w:rPr>
+                          <w:rFonts w:ascii="Cambria Math" w:hAnsi="Cambria Math"/>
+                        </w:rPr>
+                        <m:t>S</m:t>
+                      </m:r>
+                    </m:e>
+                    <m:sub>
+                      <m:r>
+                        <w:rPr>
+                          <w:rFonts w:ascii="Cambria Math" w:hAnsi="Cambria Math"/>
+                        </w:rPr>
+                        <m:t>21</m:t>
+                      </m:r>
+                    </m:sub>
+                  </m:sSub>
+                </m:e>
+              </m:d>
+              <m:r>
+                <w:rPr>
+                  <w:rFonts w:ascii="Cambria Math" w:hAnsi="Cambria Math"/>
+                </w:rPr>
+                <m:t>(linear scale)</m:t>
+              </m:r>
+            </m:den>
+          </m:f>
+          <m:r>
+            <w:rPr>
+              <w:rFonts w:ascii="Cambria Math" w:hAnsi="Cambria Math"/>
+            </w:rPr>
+            <m:t>=</m:t>
+          </m:r>
+          <m:f>
+            <m:fPr>
+              <m:ctrlPr>
+                <w:rPr>
+                  <w:rFonts w:ascii="Cambria Math" w:hAnsi="Cambria Math"/>
+                  <w:i/>
+                </w:rPr>
+              </m:ctrlPr>
+            </m:fPr>
+            <m:num>
+              <m:sSub>
+                <m:sSubPr>
+                  <m:ctrlPr>
+                    <w:rPr>
+                      <w:rFonts w:ascii="Cambria Math" w:hAnsi="Cambria Math"/>
+                      <w:i/>
+                    </w:rPr>
+                  </m:ctrlPr>
+                </m:sSubPr>
+                <m:e>
+                  <m:r>
+                    <w:rPr>
+                      <w:rFonts w:ascii="Cambria Math" w:hAnsi="Cambria Math"/>
+                    </w:rPr>
+                    <m:t>Q</m:t>
+                  </m:r>
+                </m:e>
+                <m:sub>
+                  <m:r>
+                    <w:rPr>
+                      <w:rFonts w:ascii="Cambria Math" w:hAnsi="Cambria Math"/>
+                    </w:rPr>
+                    <m:t>L</m:t>
+                  </m:r>
+                </m:sub>
+              </m:sSub>
+            </m:num>
+            <m:den>
+              <m:r>
+                <w:rPr>
+                  <w:rFonts w:ascii="Cambria Math" w:hAnsi="Cambria Math"/>
+                </w:rPr>
+                <m:t>1-</m:t>
+              </m:r>
+              <m:sSup>
+                <m:sSupPr>
+                  <m:ctrlPr>
+                    <w:rPr>
+                      <w:rFonts w:ascii="Cambria Math" w:hAnsi="Cambria Math"/>
+                      <w:i/>
+                    </w:rPr>
+                  </m:ctrlPr>
+                </m:sSupPr>
+                <m:e>
+                  <m:r>
+                    <w:rPr>
+                      <w:rFonts w:ascii="Cambria Math" w:hAnsi="Cambria Math"/>
+                    </w:rPr>
+                    <m:t>10</m:t>
+                  </m:r>
+                </m:e>
+                <m:sup>
+                  <m:sSub>
+                    <m:sSubPr>
+                      <m:ctrlPr>
+                        <w:rPr>
+                          <w:rFonts w:ascii="Cambria Math" w:hAnsi="Cambria Math"/>
+                          <w:i/>
+                        </w:rPr>
+                      </m:ctrlPr>
+                    </m:sSubPr>
+                    <m:e>
+                      <m:r>
+                        <w:rPr>
+                          <w:rFonts w:ascii="Cambria Math" w:hAnsi="Cambria Math"/>
+                        </w:rPr>
+                        <m:t>S</m:t>
+                      </m:r>
+                    </m:e>
+                    <m:sub>
+                      <m:r>
+                        <w:rPr>
+                          <w:rFonts w:ascii="Cambria Math" w:hAnsi="Cambria Math"/>
+                        </w:rPr>
+                        <m:t>21</m:t>
+                      </m:r>
+                    </m:sub>
+                  </m:sSub>
+                  <m:r>
+                    <w:rPr>
+                      <w:rFonts w:ascii="Cambria Math" w:hAnsi="Cambria Math"/>
+                    </w:rPr>
+                    <m:t>(db)/20</m:t>
+                  </m:r>
+                </m:sup>
+              </m:sSup>
+            </m:den>
+          </m:f>
+        </m:oMath>
+      </m:oMathPara>
+    </w:p>
+    <w:p>
+      <w:pPr>
+        <w:keepNext/>
+        <w:jc w:val="center"/>
+      </w:pPr>
+      <w:r>
+        <w:rPr>
+          <w:noProof/>
+        </w:rPr>
+        <w:drawing>
+          <wp:inline distT="0" distB="0" distL="0" distR="0" wp14:anchorId="7E294DA5" wp14:editId="32098C10">
+            <wp:extent cx="5943600" cy="2126112"/>
+            <wp:effectExtent l="0" t="0" r="0" b="7620"/>
+            <wp:docPr id="14360371" name="Picture 1" descr="A graph with red lines and numbers&#10;&#10;Description automatically generated"/>
+            <wp:cNvGraphicFramePr>
+              <a:graphicFrameLocks xmlns:a="http://schemas.openxmlformats.org/drawingml/2006/main" noChangeAspect="1"/>
+            </wp:cNvGraphicFramePr>
+            <a:graphic xmlns:a="http://schemas.openxmlformats.org/drawingml/2006/main">
+              <a:graphicData uri="http://schemas.openxmlformats.org/drawingml/2006/picture">
+                <pic:pic xmlns:pic="http://schemas.openxmlformats.org/drawingml/2006/picture">
+                  <pic:nvPicPr>
+                    <pic:cNvPr id="14360371" name="Picture 1" descr="A graph with red lines and numbers&#10;&#10;Description automatically generated"/>
+                    <pic:cNvPicPr/>
+                  </pic:nvPicPr>
+                  <pic:blipFill rotWithShape="1">
+                    <a:blip r:embed="rId18"/>
+                    <a:srcRect t="9873"/>
+                    <a:stretch/>
+                  </pic:blipFill>
+                  <pic:spPr bwMode="auto">
+                    <a:xfrm>
+                      <a:off x="0" y="0"/>
+                      <a:ext cx="5943600" cy="2126112"/>
+                    </a:xfrm>
+                    <a:prstGeom prst="rect">
+                      <a:avLst/>
+                    </a:prstGeom>
+                    <a:ln>
+                      <a:noFill/>
+                    </a:ln>
+                    <a:extLst>
+                      <a:ext uri="{53640926-AAD7-44D8-BBD7-CCE9431645EC}">
+                        <a14:shadowObscured xmlns:a14="http://schemas.microsoft.com/office/drawing/2010/main"/>
+                      </a:ext>
+                    </a:extLst>
+                  </pic:spPr>
+                </pic:pic>
+              </a:graphicData>
+            </a:graphic>
+          </wp:inline>
+        </w:drawing>
+      </w:r>
+    </w:p>
+    <w:p>
+      <w:pPr>
+        <w:pStyle w:val="Caption"/>
+        <w:jc w:val="center"/>
+      </w:pPr>
+      <w:r>
+        <w:t>S21 dB Plot</w:t>
+      </w:r>
+    </w:p>
+    <w:p>
+      <w:r>
+        <w:t xml:space="preserve">Using the previously mentioned equations, we find that </w:t>
+      </w:r>
+      <m:oMath>
+        <m:sSub>
+          <m:sSubPr>
+            <m:ctrlPr>
+              <w:rPr>
+                <w:rFonts w:ascii="Cambria Math" w:hAnsi="Cambria Math"/>
+                <w:i/>
+              </w:rPr>
+            </m:ctrlPr>
+          </m:sSubPr>
+          <m:e>
+            <m:r>
+              <w:rPr>
+                <w:rFonts w:ascii="Cambria Math" w:hAnsi="Cambria Math"/>
+              </w:rPr>
+              <m:t>Q</m:t>
+            </m:r>
+          </m:e>
+          <m:sub>
+            <m:r>
+              <w:rPr>
+                <w:rFonts w:ascii="Cambria Math" w:hAnsi="Cambria Math"/>
+              </w:rPr>
+              <m:t>L</m:t>
+            </m:r>
+          </m:sub>
+        </m:sSub>
+        <m:r>
+          <w:rPr>
+            <w:rFonts w:ascii="Cambria Math" w:hAnsi="Cambria Math"/>
+          </w:rPr>
+          <m:t>=334.7</m:t>
+        </m:r>
+      </m:oMath>
+      <w:r>
+        <w:rPr>
+          <w:rFonts w:eastAsiaTheme="minorEastAsia"/>
+        </w:rPr>
+        <w:t xml:space="preserve">, </w:t>
+      </w:r>
+      <m:oMath>
+        <m:sSub>
+          <m:sSubPr>
+            <m:ctrlPr>
+              <w:rPr>
+                <w:rFonts w:ascii="Cambria Math" w:eastAsiaTheme="minorEastAsia" w:hAnsi="Cambria Math"/>
+                <w:i/>
+              </w:rPr>
+            </m:ctrlPr>
+          </m:sSubPr>
+          <m:e>
+            <m:r>
+              <w:rPr>
+                <w:rFonts w:ascii="Cambria Math" w:eastAsiaTheme="minorEastAsia" w:hAnsi="Cambria Math"/>
+              </w:rPr>
+              <m:t>Q</m:t>
+            </m:r>
+          </m:e>
+          <m:sub>
+            <m:r>
+              <w:rPr>
+                <w:rFonts w:ascii="Cambria Math" w:eastAsiaTheme="minorEastAsia" w:hAnsi="Cambria Math"/>
+              </w:rPr>
+              <m:t>U</m:t>
+            </m:r>
+          </m:sub>
+        </m:sSub>
+        <m:r>
+          <w:rPr>
+            <w:rFonts w:ascii="Cambria Math" w:eastAsiaTheme="minorEastAsia" w:hAnsi="Cambria Math"/>
+          </w:rPr>
+          <m:t>=359.9</m:t>
+        </m:r>
+      </m:oMath>
+      <w:r>
+        <w:rPr>
+          <w:rFonts w:eastAsiaTheme="minorEastAsia"/>
+        </w:rPr>
+        <w:t xml:space="preserve">, and </w:t>
+      </w:r>
+      <m:oMath>
+        <m:sSub>
+          <m:sSubPr>
+            <m:ctrlPr>
+              <w:rPr>
+                <w:rFonts w:ascii="Cambria Math" w:eastAsiaTheme="minorEastAsia" w:hAnsi="Cambria Math"/>
+                <w:i/>
+              </w:rPr>
+            </m:ctrlPr>
+          </m:sSubPr>
+          <m:e>
+            <m:r>
+              <w:rPr>
+                <w:rFonts w:ascii="Cambria Math" w:eastAsiaTheme="minorEastAsia" w:hAnsi="Cambria Math"/>
+              </w:rPr>
+              <m:t>Q</m:t>
+            </m:r>
+          </m:e>
+          <m:sub>
+            <m:r>
+              <w:rPr>
+                <w:rFonts w:ascii="Cambria Math" w:eastAsiaTheme="minorEastAsia" w:hAnsi="Cambria Math"/>
+              </w:rPr>
+              <m:t>E</m:t>
+            </m:r>
+          </m:sub>
+        </m:sSub>
+        <m:r>
+          <w:rPr>
+            <w:rFonts w:ascii="Cambria Math" w:eastAsiaTheme="minorEastAsia" w:hAnsi="Cambria Math"/>
+          </w:rPr>
+          <m:t>=4788.63</m:t>
+        </m:r>
+      </m:oMath>
     </w:p>
     <w:p>
       <w:pPr>
@@ -476,9 +1693,179 @@
     </w:p>
     <w:p>
       <w:pPr>
+        <w:keepNext/>
         <w:spacing w:after="0" w:line="240" w:lineRule="auto"/>
-        <w:jc w:val="both"/>
-      </w:pPr>
+        <w:jc w:val="center"/>
+      </w:pPr>
+      <w:r>
+        <w:rPr>
+          <w:noProof/>
+        </w:rPr>
+        <w:lastRenderedPageBreak/>
+        <w:drawing>
+          <wp:inline distT="0" distB="0" distL="0" distR="0" wp14:anchorId="640D9A2B" wp14:editId="4E1CBE8E">
+            <wp:extent cx="5637109" cy="2237380"/>
+            <wp:effectExtent l="0" t="0" r="1905" b="0"/>
+            <wp:docPr id="530816411" name="Picture 1" descr="A graph with red lines and yellow text&#10;&#10;Description automatically generated"/>
+            <wp:cNvGraphicFramePr>
+              <a:graphicFrameLocks xmlns:a="http://schemas.openxmlformats.org/drawingml/2006/main" noChangeAspect="1"/>
+            </wp:cNvGraphicFramePr>
+            <a:graphic xmlns:a="http://schemas.openxmlformats.org/drawingml/2006/main">
+              <a:graphicData uri="http://schemas.openxmlformats.org/drawingml/2006/picture">
+                <pic:pic xmlns:pic="http://schemas.openxmlformats.org/drawingml/2006/picture">
+                  <pic:nvPicPr>
+                    <pic:cNvPr id="530816411" name="Picture 1" descr="A graph with red lines and yellow text&#10;&#10;Description automatically generated"/>
+                    <pic:cNvPicPr/>
+                  </pic:nvPicPr>
+                  <pic:blipFill>
+                    <a:blip r:embed="rId19"/>
+                    <a:stretch>
+                      <a:fillRect/>
+                    </a:stretch>
+                  </pic:blipFill>
+                  <pic:spPr>
+                    <a:xfrm>
+                      <a:off x="0" y="0"/>
+                      <a:ext cx="5661098" cy="2246901"/>
+                    </a:xfrm>
+                    <a:prstGeom prst="rect">
+                      <a:avLst/>
+                    </a:prstGeom>
+                  </pic:spPr>
+                </pic:pic>
+              </a:graphicData>
+            </a:graphic>
+          </wp:inline>
+        </w:drawing>
+      </w:r>
+    </w:p>
+    <w:p>
+      <w:pPr>
+        <w:pStyle w:val="Caption"/>
+        <w:jc w:val="center"/>
+      </w:pPr>
+      <w:r>
+        <w:t>S21 dB Plot for Metal Loss Only</w:t>
+      </w:r>
+    </w:p>
+    <w:p>
+      <w:pPr>
+        <w:keepNext/>
+        <w:jc w:val="center"/>
+      </w:pPr>
+      <w:r>
+        <w:rPr>
+          <w:noProof/>
+        </w:rPr>
+        <w:drawing>
+          <wp:inline distT="0" distB="0" distL="0" distR="0" wp14:anchorId="0C53C143" wp14:editId="248B920F">
+            <wp:extent cx="5621118" cy="2510287"/>
+            <wp:effectExtent l="0" t="0" r="0" b="4445"/>
+            <wp:docPr id="1601881685" name="Picture 1" descr="A graph with red lines and yellow dots&#10;&#10;Description automatically generated"/>
+            <wp:cNvGraphicFramePr>
+              <a:graphicFrameLocks xmlns:a="http://schemas.openxmlformats.org/drawingml/2006/main" noChangeAspect="1"/>
+            </wp:cNvGraphicFramePr>
+            <a:graphic xmlns:a="http://schemas.openxmlformats.org/drawingml/2006/main">
+              <a:graphicData uri="http://schemas.openxmlformats.org/drawingml/2006/picture">
+                <pic:pic xmlns:pic="http://schemas.openxmlformats.org/drawingml/2006/picture">
+                  <pic:nvPicPr>
+                    <pic:cNvPr id="1601881685" name="Picture 1" descr="A graph with red lines and yellow dots&#10;&#10;Description automatically generated"/>
+                    <pic:cNvPicPr/>
+                  </pic:nvPicPr>
+                  <pic:blipFill>
+                    <a:blip r:embed="rId20"/>
+                    <a:stretch>
+                      <a:fillRect/>
+                    </a:stretch>
+                  </pic:blipFill>
+                  <pic:spPr>
+                    <a:xfrm>
+                      <a:off x="0" y="0"/>
+                      <a:ext cx="5621118" cy="2510287"/>
+                    </a:xfrm>
+                    <a:prstGeom prst="rect">
+                      <a:avLst/>
+                    </a:prstGeom>
+                  </pic:spPr>
+                </pic:pic>
+              </a:graphicData>
+            </a:graphic>
+          </wp:inline>
+        </w:drawing>
+      </w:r>
+    </w:p>
+    <w:p>
+      <w:pPr>
+        <w:pStyle w:val="Caption"/>
+        <w:jc w:val="center"/>
+      </w:pPr>
+      <w:r>
+        <w:t xml:space="preserve">S21 dB Plot for </w:t>
+      </w:r>
+      <w:r>
+        <w:t>Dielectric</w:t>
+      </w:r>
+      <w:r>
+        <w:t xml:space="preserve"> Loss Only</w:t>
+      </w:r>
+    </w:p>
+    <w:p>
+      <w:pPr>
+        <w:keepNext/>
+        <w:jc w:val="center"/>
+      </w:pPr>
+      <w:r>
+        <w:rPr>
+          <w:noProof/>
+        </w:rPr>
+        <w:drawing>
+          <wp:inline distT="0" distB="0" distL="0" distR="0" wp14:anchorId="65F145AE" wp14:editId="2E35AC5E">
+            <wp:extent cx="5620487" cy="2510005"/>
+            <wp:effectExtent l="0" t="0" r="0" b="5080"/>
+            <wp:docPr id="815007412" name="Picture 1" descr="A graph with red lines and blue text&#10;&#10;Description automatically generated"/>
+            <wp:cNvGraphicFramePr>
+              <a:graphicFrameLocks xmlns:a="http://schemas.openxmlformats.org/drawingml/2006/main" noChangeAspect="1"/>
+            </wp:cNvGraphicFramePr>
+            <a:graphic xmlns:a="http://schemas.openxmlformats.org/drawingml/2006/main">
+              <a:graphicData uri="http://schemas.openxmlformats.org/drawingml/2006/picture">
+                <pic:pic xmlns:pic="http://schemas.openxmlformats.org/drawingml/2006/picture">
+                  <pic:nvPicPr>
+                    <pic:cNvPr id="815007412" name="Picture 1" descr="A graph with red lines and blue text&#10;&#10;Description automatically generated"/>
+                    <pic:cNvPicPr/>
+                  </pic:nvPicPr>
+                  <pic:blipFill>
+                    <a:blip r:embed="rId21"/>
+                    <a:stretch>
+                      <a:fillRect/>
+                    </a:stretch>
+                  </pic:blipFill>
+                  <pic:spPr>
+                    <a:xfrm>
+                      <a:off x="0" y="0"/>
+                      <a:ext cx="5653229" cy="2524627"/>
+                    </a:xfrm>
+                    <a:prstGeom prst="rect">
+                      <a:avLst/>
+                    </a:prstGeom>
+                  </pic:spPr>
+                </pic:pic>
+              </a:graphicData>
+            </a:graphic>
+          </wp:inline>
+        </w:drawing>
+      </w:r>
+    </w:p>
+    <w:p>
+      <w:pPr>
+        <w:pStyle w:val="Caption"/>
+        <w:jc w:val="center"/>
+        <w:rPr>
+          <w:rFonts w:eastAsiaTheme="minorEastAsia"/>
+        </w:rPr>
+      </w:pPr>
+      <w:r>
+        <w:t>S21 dB Plot for Radiation Loss Only</w:t>
+      </w:r>
     </w:p>
     <w:p>
       <w:pPr>
@@ -491,6 +1878,7 @@
         <w:jc w:val="both"/>
       </w:pPr>
       <w:r>
+        <w:lastRenderedPageBreak/>
         <w:t xml:space="preserve">(10 pts) </w:t>
       </w:r>
       <w:r>
@@ -501,6 +1889,1256 @@
       <w:pPr>
         <w:spacing w:after="0" w:line="240" w:lineRule="auto"/>
         <w:jc w:val="both"/>
+      </w:pPr>
+    </w:p>
+    <w:tbl>
+      <w:tblPr>
+        <w:tblStyle w:val="GridTable5Dark-Accent5"/>
+        <w:tblW w:w="0" w:type="auto"/>
+        <w:tblLook w:val="04A0" w:firstRow="1" w:lastRow="0" w:firstColumn="1" w:lastColumn="0" w:noHBand="0" w:noVBand="1"/>
+      </w:tblPr>
+      <w:tblGrid>
+        <w:gridCol w:w="1417"/>
+        <w:gridCol w:w="1328"/>
+        <w:gridCol w:w="1336"/>
+        <w:gridCol w:w="1336"/>
+        <w:gridCol w:w="1311"/>
+        <w:gridCol w:w="1311"/>
+        <w:gridCol w:w="1311"/>
+      </w:tblGrid>
+      <w:tr>
+        <w:trPr>
+          <w:cnfStyle w:val="100000000000" w:firstRow="1" w:lastRow="0" w:firstColumn="0" w:lastColumn="0" w:oddVBand="0" w:evenVBand="0" w:oddHBand="0" w:evenHBand="0" w:firstRowFirstColumn="0" w:firstRowLastColumn="0" w:lastRowFirstColumn="0" w:lastRowLastColumn="0"/>
+        </w:trPr>
+        <w:tc>
+          <w:tcPr>
+            <w:cnfStyle w:val="001000000000" w:firstRow="0" w:lastRow="0" w:firstColumn="1" w:lastColumn="0" w:oddVBand="0" w:evenVBand="0" w:oddHBand="0" w:evenHBand="0" w:firstRowFirstColumn="0" w:firstRowLastColumn="0" w:lastRowFirstColumn="0" w:lastRowLastColumn="0"/>
+            <w:tcW w:w="1417" w:type="dxa"/>
+          </w:tcPr>
+          <w:p>
+            <w:pPr>
+              <w:jc w:val="center"/>
+              <w:rPr>
+                <w:rFonts w:eastAsiaTheme="minorEastAsia"/>
+              </w:rPr>
+            </w:pPr>
+            <w:r>
+              <w:rPr>
+                <w:rFonts w:eastAsiaTheme="minorEastAsia"/>
+              </w:rPr>
+              <w:t>Loss Method</w:t>
+            </w:r>
+          </w:p>
+        </w:tc>
+        <w:tc>
+          <w:tcPr>
+            <w:tcW w:w="1328" w:type="dxa"/>
+          </w:tcPr>
+          <w:p>
+            <w:pPr>
+              <w:jc w:val="center"/>
+              <w:cnfStyle w:val="100000000000" w:firstRow="1" w:lastRow="0" w:firstColumn="0" w:lastColumn="0" w:oddVBand="0" w:evenVBand="0" w:oddHBand="0" w:evenHBand="0" w:firstRowFirstColumn="0" w:firstRowLastColumn="0" w:lastRowFirstColumn="0" w:lastRowLastColumn="0"/>
+              <w:rPr>
+                <w:rFonts w:eastAsiaTheme="minorEastAsia"/>
+              </w:rPr>
+            </w:pPr>
+            <m:oMathPara>
+              <m:oMath>
+                <m:sSub>
+                  <m:sSubPr>
+                    <m:ctrlPr>
+                      <w:rPr>
+                        <w:rFonts w:ascii="Cambria Math" w:eastAsiaTheme="minorEastAsia" w:hAnsi="Cambria Math"/>
+                        <w:i/>
+                      </w:rPr>
+                    </m:ctrlPr>
+                  </m:sSubPr>
+                  <m:e>
+                    <m:r>
+                      <m:rPr>
+                        <m:sty m:val="bi"/>
+                      </m:rPr>
+                      <w:rPr>
+                        <w:rFonts w:ascii="Cambria Math" w:eastAsiaTheme="minorEastAsia" w:hAnsi="Cambria Math"/>
+                      </w:rPr>
+                      <m:t>f</m:t>
+                    </m:r>
+                  </m:e>
+                  <m:sub>
+                    <m:r>
+                      <m:rPr>
+                        <m:sty m:val="bi"/>
+                      </m:rPr>
+                      <w:rPr>
+                        <w:rFonts w:ascii="Cambria Math" w:eastAsiaTheme="minorEastAsia" w:hAnsi="Cambria Math"/>
+                      </w:rPr>
+                      <m:t>0</m:t>
+                    </m:r>
+                  </m:sub>
+                </m:sSub>
+              </m:oMath>
+            </m:oMathPara>
+          </w:p>
+        </w:tc>
+        <w:tc>
+          <w:tcPr>
+            <w:tcW w:w="1336" w:type="dxa"/>
+          </w:tcPr>
+          <w:p>
+            <w:pPr>
+              <w:jc w:val="center"/>
+              <w:cnfStyle w:val="100000000000" w:firstRow="1" w:lastRow="0" w:firstColumn="0" w:lastColumn="0" w:oddVBand="0" w:evenVBand="0" w:oddHBand="0" w:evenHBand="0" w:firstRowFirstColumn="0" w:firstRowLastColumn="0" w:lastRowFirstColumn="0" w:lastRowLastColumn="0"/>
+              <w:rPr>
+                <w:rFonts w:eastAsiaTheme="minorEastAsia"/>
+              </w:rPr>
+            </w:pPr>
+            <m:oMathPara>
+              <m:oMath>
+                <m:sSub>
+                  <m:sSubPr>
+                    <m:ctrlPr>
+                      <w:rPr>
+                        <w:rFonts w:ascii="Cambria Math" w:eastAsiaTheme="minorEastAsia" w:hAnsi="Cambria Math"/>
+                        <w:i/>
+                      </w:rPr>
+                    </m:ctrlPr>
+                  </m:sSubPr>
+                  <m:e>
+                    <m:r>
+                      <m:rPr>
+                        <m:sty m:val="bi"/>
+                      </m:rPr>
+                      <w:rPr>
+                        <w:rFonts w:ascii="Cambria Math" w:eastAsiaTheme="minorEastAsia" w:hAnsi="Cambria Math"/>
+                      </w:rPr>
+                      <m:t>f</m:t>
+                    </m:r>
+                  </m:e>
+                  <m:sub>
+                    <m:r>
+                      <m:rPr>
+                        <m:sty m:val="bi"/>
+                      </m:rPr>
+                      <w:rPr>
+                        <w:rFonts w:ascii="Cambria Math" w:eastAsiaTheme="minorEastAsia" w:hAnsi="Cambria Math"/>
+                      </w:rPr>
+                      <m:t>1</m:t>
+                    </m:r>
+                  </m:sub>
+                </m:sSub>
+              </m:oMath>
+            </m:oMathPara>
+          </w:p>
+        </w:tc>
+        <w:tc>
+          <w:tcPr>
+            <w:tcW w:w="1336" w:type="dxa"/>
+          </w:tcPr>
+          <w:p>
+            <w:pPr>
+              <w:jc w:val="center"/>
+              <w:cnfStyle w:val="100000000000" w:firstRow="1" w:lastRow="0" w:firstColumn="0" w:lastColumn="0" w:oddVBand="0" w:evenVBand="0" w:oddHBand="0" w:evenHBand="0" w:firstRowFirstColumn="0" w:firstRowLastColumn="0" w:lastRowFirstColumn="0" w:lastRowLastColumn="0"/>
+              <w:rPr>
+                <w:rFonts w:eastAsiaTheme="minorEastAsia"/>
+              </w:rPr>
+            </w:pPr>
+            <m:oMathPara>
+              <m:oMath>
+                <m:sSub>
+                  <m:sSubPr>
+                    <m:ctrlPr>
+                      <w:rPr>
+                        <w:rFonts w:ascii="Cambria Math" w:eastAsiaTheme="minorEastAsia" w:hAnsi="Cambria Math"/>
+                        <w:i/>
+                      </w:rPr>
+                    </m:ctrlPr>
+                  </m:sSubPr>
+                  <m:e>
+                    <m:r>
+                      <m:rPr>
+                        <m:sty m:val="bi"/>
+                      </m:rPr>
+                      <w:rPr>
+                        <w:rFonts w:ascii="Cambria Math" w:eastAsiaTheme="minorEastAsia" w:hAnsi="Cambria Math"/>
+                      </w:rPr>
+                      <m:t>f</m:t>
+                    </m:r>
+                  </m:e>
+                  <m:sub>
+                    <m:r>
+                      <m:rPr>
+                        <m:sty m:val="bi"/>
+                      </m:rPr>
+                      <w:rPr>
+                        <w:rFonts w:ascii="Cambria Math" w:eastAsiaTheme="minorEastAsia" w:hAnsi="Cambria Math"/>
+                      </w:rPr>
+                      <m:t>2</m:t>
+                    </m:r>
+                  </m:sub>
+                </m:sSub>
+              </m:oMath>
+            </m:oMathPara>
+          </w:p>
+        </w:tc>
+        <w:tc>
+          <w:tcPr>
+            <w:tcW w:w="1311" w:type="dxa"/>
+          </w:tcPr>
+          <w:p>
+            <w:pPr>
+              <w:jc w:val="center"/>
+              <w:cnfStyle w:val="100000000000" w:firstRow="1" w:lastRow="0" w:firstColumn="0" w:lastColumn="0" w:oddVBand="0" w:evenVBand="0" w:oddHBand="0" w:evenHBand="0" w:firstRowFirstColumn="0" w:firstRowLastColumn="0" w:lastRowFirstColumn="0" w:lastRowLastColumn="0"/>
+              <w:rPr>
+                <w:rFonts w:eastAsiaTheme="minorEastAsia"/>
+              </w:rPr>
+            </w:pPr>
+            <m:oMathPara>
+              <m:oMath>
+                <m:sSub>
+                  <m:sSubPr>
+                    <m:ctrlPr>
+                      <w:rPr>
+                        <w:rFonts w:ascii="Cambria Math" w:eastAsiaTheme="minorEastAsia" w:hAnsi="Cambria Math"/>
+                        <w:i/>
+                      </w:rPr>
+                    </m:ctrlPr>
+                  </m:sSubPr>
+                  <m:e>
+                    <m:r>
+                      <m:rPr>
+                        <m:sty m:val="bi"/>
+                      </m:rPr>
+                      <w:rPr>
+                        <w:rFonts w:ascii="Cambria Math" w:eastAsiaTheme="minorEastAsia" w:hAnsi="Cambria Math"/>
+                      </w:rPr>
+                      <m:t>Q</m:t>
+                    </m:r>
+                  </m:e>
+                  <m:sub>
+                    <m:r>
+                      <m:rPr>
+                        <m:sty m:val="bi"/>
+                      </m:rPr>
+                      <w:rPr>
+                        <w:rFonts w:ascii="Cambria Math" w:eastAsiaTheme="minorEastAsia" w:hAnsi="Cambria Math"/>
+                      </w:rPr>
+                      <m:t>L</m:t>
+                    </m:r>
+                  </m:sub>
+                </m:sSub>
+              </m:oMath>
+            </m:oMathPara>
+          </w:p>
+        </w:tc>
+        <w:tc>
+          <w:tcPr>
+            <w:tcW w:w="1311" w:type="dxa"/>
+          </w:tcPr>
+          <w:p>
+            <w:pPr>
+              <w:jc w:val="center"/>
+              <w:cnfStyle w:val="100000000000" w:firstRow="1" w:lastRow="0" w:firstColumn="0" w:lastColumn="0" w:oddVBand="0" w:evenVBand="0" w:oddHBand="0" w:evenHBand="0" w:firstRowFirstColumn="0" w:firstRowLastColumn="0" w:lastRowFirstColumn="0" w:lastRowLastColumn="0"/>
+              <w:rPr>
+                <w:rFonts w:eastAsiaTheme="minorEastAsia"/>
+              </w:rPr>
+            </w:pPr>
+            <m:oMathPara>
+              <m:oMath>
+                <m:sSub>
+                  <m:sSubPr>
+                    <m:ctrlPr>
+                      <w:rPr>
+                        <w:rFonts w:ascii="Cambria Math" w:eastAsiaTheme="minorEastAsia" w:hAnsi="Cambria Math"/>
+                        <w:i/>
+                      </w:rPr>
+                    </m:ctrlPr>
+                  </m:sSubPr>
+                  <m:e>
+                    <m:r>
+                      <m:rPr>
+                        <m:sty m:val="bi"/>
+                      </m:rPr>
+                      <w:rPr>
+                        <w:rFonts w:ascii="Cambria Math" w:eastAsiaTheme="minorEastAsia" w:hAnsi="Cambria Math"/>
+                      </w:rPr>
+                      <m:t>Q</m:t>
+                    </m:r>
+                  </m:e>
+                  <m:sub>
+                    <m:r>
+                      <m:rPr>
+                        <m:sty m:val="bi"/>
+                      </m:rPr>
+                      <w:rPr>
+                        <w:rFonts w:ascii="Cambria Math" w:eastAsiaTheme="minorEastAsia" w:hAnsi="Cambria Math"/>
+                      </w:rPr>
+                      <m:t>U</m:t>
+                    </m:r>
+                  </m:sub>
+                </m:sSub>
+              </m:oMath>
+            </m:oMathPara>
+          </w:p>
+        </w:tc>
+        <w:tc>
+          <w:tcPr>
+            <w:tcW w:w="1311" w:type="dxa"/>
+          </w:tcPr>
+          <w:p>
+            <w:pPr>
+              <w:jc w:val="center"/>
+              <w:cnfStyle w:val="100000000000" w:firstRow="1" w:lastRow="0" w:firstColumn="0" w:lastColumn="0" w:oddVBand="0" w:evenVBand="0" w:oddHBand="0" w:evenHBand="0" w:firstRowFirstColumn="0" w:firstRowLastColumn="0" w:lastRowFirstColumn="0" w:lastRowLastColumn="0"/>
+              <w:rPr>
+                <w:rFonts w:eastAsiaTheme="minorEastAsia"/>
+              </w:rPr>
+            </w:pPr>
+            <m:oMathPara>
+              <m:oMath>
+                <m:sSub>
+                  <m:sSubPr>
+                    <m:ctrlPr>
+                      <w:rPr>
+                        <w:rFonts w:ascii="Cambria Math" w:eastAsiaTheme="minorEastAsia" w:hAnsi="Cambria Math"/>
+                        <w:i/>
+                      </w:rPr>
+                    </m:ctrlPr>
+                  </m:sSubPr>
+                  <m:e>
+                    <m:r>
+                      <m:rPr>
+                        <m:sty m:val="bi"/>
+                      </m:rPr>
+                      <w:rPr>
+                        <w:rFonts w:ascii="Cambria Math" w:eastAsiaTheme="minorEastAsia" w:hAnsi="Cambria Math"/>
+                      </w:rPr>
+                      <m:t>Q</m:t>
+                    </m:r>
+                  </m:e>
+                  <m:sub>
+                    <m:r>
+                      <m:rPr>
+                        <m:sty m:val="bi"/>
+                      </m:rPr>
+                      <w:rPr>
+                        <w:rFonts w:ascii="Cambria Math" w:eastAsiaTheme="minorEastAsia" w:hAnsi="Cambria Math"/>
+                      </w:rPr>
+                      <m:t>E</m:t>
+                    </m:r>
+                  </m:sub>
+                </m:sSub>
+              </m:oMath>
+            </m:oMathPara>
+          </w:p>
+        </w:tc>
+      </w:tr>
+      <w:tr>
+        <w:trPr>
+          <w:cnfStyle w:val="000000100000" w:firstRow="0" w:lastRow="0" w:firstColumn="0" w:lastColumn="0" w:oddVBand="0" w:evenVBand="0" w:oddHBand="1" w:evenHBand="0" w:firstRowFirstColumn="0" w:firstRowLastColumn="0" w:lastRowFirstColumn="0" w:lastRowLastColumn="0"/>
+        </w:trPr>
+        <w:tc>
+          <w:tcPr>
+            <w:cnfStyle w:val="001000000000" w:firstRow="0" w:lastRow="0" w:firstColumn="1" w:lastColumn="0" w:oddVBand="0" w:evenVBand="0" w:oddHBand="0" w:evenHBand="0" w:firstRowFirstColumn="0" w:firstRowLastColumn="0" w:lastRowFirstColumn="0" w:lastRowLastColumn="0"/>
+            <w:tcW w:w="1417" w:type="dxa"/>
+          </w:tcPr>
+          <w:p>
+            <w:pPr>
+              <w:jc w:val="center"/>
+              <w:rPr>
+                <w:rFonts w:eastAsiaTheme="minorEastAsia"/>
+              </w:rPr>
+            </w:pPr>
+            <w:r>
+              <w:rPr>
+                <w:rFonts w:eastAsiaTheme="minorEastAsia"/>
+              </w:rPr>
+              <w:t>Metal</w:t>
+            </w:r>
+          </w:p>
+        </w:tc>
+        <w:tc>
+          <w:tcPr>
+            <w:tcW w:w="1328" w:type="dxa"/>
+          </w:tcPr>
+          <w:p>
+            <w:pPr>
+              <w:jc w:val="center"/>
+              <w:cnfStyle w:val="000000100000" w:firstRow="0" w:lastRow="0" w:firstColumn="0" w:lastColumn="0" w:oddVBand="0" w:evenVBand="0" w:oddHBand="1" w:evenHBand="0" w:firstRowFirstColumn="0" w:firstRowLastColumn="0" w:lastRowFirstColumn="0" w:lastRowLastColumn="0"/>
+              <w:rPr>
+                <w:rFonts w:eastAsiaTheme="minorEastAsia"/>
+              </w:rPr>
+            </w:pPr>
+            <m:oMathPara>
+              <m:oMath>
+                <m:r>
+                  <w:rPr>
+                    <w:rFonts w:ascii="Cambria Math" w:hAnsi="Cambria Math"/>
+                  </w:rPr>
+                  <m:t>5.0807 GHz</m:t>
+                </m:r>
+              </m:oMath>
+            </m:oMathPara>
+          </w:p>
+        </w:tc>
+        <w:tc>
+          <w:tcPr>
+            <w:tcW w:w="1336" w:type="dxa"/>
+          </w:tcPr>
+          <w:p>
+            <w:pPr>
+              <w:jc w:val="center"/>
+              <w:cnfStyle w:val="000000100000" w:firstRow="0" w:lastRow="0" w:firstColumn="0" w:lastColumn="0" w:oddVBand="0" w:evenVBand="0" w:oddHBand="1" w:evenHBand="0" w:firstRowFirstColumn="0" w:firstRowLastColumn="0" w:lastRowFirstColumn="0" w:lastRowLastColumn="0"/>
+              <w:rPr>
+                <w:rFonts w:eastAsiaTheme="minorEastAsia"/>
+              </w:rPr>
+            </w:pPr>
+            <m:oMathPara>
+              <m:oMath>
+                <m:r>
+                  <w:rPr>
+                    <w:rFonts w:ascii="Cambria Math" w:eastAsiaTheme="minorEastAsia" w:hAnsi="Cambria Math"/>
+                  </w:rPr>
+                  <m:t>5.0784 GHz</m:t>
+                </m:r>
+              </m:oMath>
+            </m:oMathPara>
+          </w:p>
+        </w:tc>
+        <w:tc>
+          <w:tcPr>
+            <w:tcW w:w="1336" w:type="dxa"/>
+          </w:tcPr>
+          <w:p>
+            <w:pPr>
+              <w:jc w:val="center"/>
+              <w:cnfStyle w:val="000000100000" w:firstRow="0" w:lastRow="0" w:firstColumn="0" w:lastColumn="0" w:oddVBand="0" w:evenVBand="0" w:oddHBand="1" w:evenHBand="0" w:firstRowFirstColumn="0" w:firstRowLastColumn="0" w:lastRowFirstColumn="0" w:lastRowLastColumn="0"/>
+              <w:rPr>
+                <w:rFonts w:eastAsiaTheme="minorEastAsia"/>
+              </w:rPr>
+            </w:pPr>
+            <m:oMathPara>
+              <m:oMath>
+                <m:r>
+                  <w:rPr>
+                    <w:rFonts w:ascii="Cambria Math" w:eastAsiaTheme="minorEastAsia" w:hAnsi="Cambria Math"/>
+                  </w:rPr>
+                  <m:t>5.0826 GHz</m:t>
+                </m:r>
+              </m:oMath>
+            </m:oMathPara>
+          </w:p>
+        </w:tc>
+        <w:tc>
+          <w:tcPr>
+            <w:tcW w:w="1311" w:type="dxa"/>
+          </w:tcPr>
+          <w:p>
+            <w:pPr>
+              <w:jc w:val="center"/>
+              <w:cnfStyle w:val="000000100000" w:firstRow="0" w:lastRow="0" w:firstColumn="0" w:lastColumn="0" w:oddVBand="0" w:evenVBand="0" w:oddHBand="1" w:evenHBand="0" w:firstRowFirstColumn="0" w:firstRowLastColumn="0" w:lastRowFirstColumn="0" w:lastRowLastColumn="0"/>
+              <w:rPr>
+                <w:rFonts w:eastAsiaTheme="minorEastAsia"/>
+              </w:rPr>
+            </w:pPr>
+            <m:oMathPara>
+              <m:oMath>
+                <m:r>
+                  <w:rPr>
+                    <w:rFonts w:ascii="Cambria Math" w:eastAsiaTheme="minorEastAsia" w:hAnsi="Cambria Math"/>
+                  </w:rPr>
+                  <m:t>1209.7</m:t>
+                </m:r>
+              </m:oMath>
+            </m:oMathPara>
+          </w:p>
+        </w:tc>
+        <w:tc>
+          <w:tcPr>
+            <w:tcW w:w="1311" w:type="dxa"/>
+          </w:tcPr>
+          <w:p>
+            <w:pPr>
+              <w:jc w:val="center"/>
+              <w:cnfStyle w:val="000000100000" w:firstRow="0" w:lastRow="0" w:firstColumn="0" w:lastColumn="0" w:oddVBand="0" w:evenVBand="0" w:oddHBand="1" w:evenHBand="0" w:firstRowFirstColumn="0" w:firstRowLastColumn="0" w:lastRowFirstColumn="0" w:lastRowLastColumn="0"/>
+              <w:rPr>
+                <w:rFonts w:eastAsiaTheme="minorEastAsia"/>
+              </w:rPr>
+            </w:pPr>
+            <m:oMathPara>
+              <m:oMath>
+                <m:r>
+                  <w:rPr>
+                    <w:rFonts w:ascii="Cambria Math" w:eastAsiaTheme="minorEastAsia" w:hAnsi="Cambria Math"/>
+                  </w:rPr>
+                  <m:t>1840.9</m:t>
+                </m:r>
+              </m:oMath>
+            </m:oMathPara>
+          </w:p>
+        </w:tc>
+        <w:tc>
+          <w:tcPr>
+            <w:tcW w:w="1311" w:type="dxa"/>
+          </w:tcPr>
+          <w:p>
+            <w:pPr>
+              <w:jc w:val="center"/>
+              <w:cnfStyle w:val="000000100000" w:firstRow="0" w:lastRow="0" w:firstColumn="0" w:lastColumn="0" w:oddVBand="0" w:evenVBand="0" w:oddHBand="1" w:evenHBand="0" w:firstRowFirstColumn="0" w:firstRowLastColumn="0" w:lastRowFirstColumn="0" w:lastRowLastColumn="0"/>
+              <w:rPr>
+                <w:rFonts w:eastAsiaTheme="minorEastAsia"/>
+              </w:rPr>
+            </w:pPr>
+            <m:oMathPara>
+              <m:oMath>
+                <m:r>
+                  <w:rPr>
+                    <w:rFonts w:ascii="Cambria Math" w:eastAsiaTheme="minorEastAsia" w:hAnsi="Cambria Math"/>
+                  </w:rPr>
+                  <m:t>3964.3</m:t>
+                </m:r>
+              </m:oMath>
+            </m:oMathPara>
+          </w:p>
+        </w:tc>
+      </w:tr>
+      <w:tr>
+        <w:tc>
+          <w:tcPr>
+            <w:cnfStyle w:val="001000000000" w:firstRow="0" w:lastRow="0" w:firstColumn="1" w:lastColumn="0" w:oddVBand="0" w:evenVBand="0" w:oddHBand="0" w:evenHBand="0" w:firstRowFirstColumn="0" w:firstRowLastColumn="0" w:lastRowFirstColumn="0" w:lastRowLastColumn="0"/>
+            <w:tcW w:w="1417" w:type="dxa"/>
+          </w:tcPr>
+          <w:p>
+            <w:pPr>
+              <w:jc w:val="center"/>
+              <w:rPr>
+                <w:rFonts w:eastAsiaTheme="minorEastAsia"/>
+              </w:rPr>
+            </w:pPr>
+            <w:r>
+              <w:rPr>
+                <w:rFonts w:eastAsiaTheme="minorEastAsia"/>
+              </w:rPr>
+              <w:t>Dielectric</w:t>
+            </w:r>
+          </w:p>
+        </w:tc>
+        <w:tc>
+          <w:tcPr>
+            <w:tcW w:w="1328" w:type="dxa"/>
+          </w:tcPr>
+          <w:p>
+            <w:pPr>
+              <w:jc w:val="center"/>
+              <w:cnfStyle w:val="000000000000" w:firstRow="0" w:lastRow="0" w:firstColumn="0" w:lastColumn="0" w:oddVBand="0" w:evenVBand="0" w:oddHBand="0" w:evenHBand="0" w:firstRowFirstColumn="0" w:firstRowLastColumn="0" w:lastRowFirstColumn="0" w:lastRowLastColumn="0"/>
+              <w:rPr>
+                <w:rFonts w:eastAsiaTheme="minorEastAsia"/>
+              </w:rPr>
+            </w:pPr>
+            <m:oMathPara>
+              <m:oMath>
+                <m:r>
+                  <w:rPr>
+                    <w:rFonts w:ascii="Cambria Math" w:hAnsi="Cambria Math"/>
+                  </w:rPr>
+                  <m:t>5.0807 GHz</m:t>
+                </m:r>
+              </m:oMath>
+            </m:oMathPara>
+          </w:p>
+        </w:tc>
+        <w:tc>
+          <w:tcPr>
+            <w:tcW w:w="1336" w:type="dxa"/>
+          </w:tcPr>
+          <w:p>
+            <w:pPr>
+              <w:jc w:val="center"/>
+              <w:cnfStyle w:val="000000000000" w:firstRow="0" w:lastRow="0" w:firstColumn="0" w:lastColumn="0" w:oddVBand="0" w:evenVBand="0" w:oddHBand="0" w:evenHBand="0" w:firstRowFirstColumn="0" w:firstRowLastColumn="0" w:lastRowFirstColumn="0" w:lastRowLastColumn="0"/>
+              <w:rPr>
+                <w:rFonts w:eastAsiaTheme="minorEastAsia"/>
+              </w:rPr>
+            </w:pPr>
+            <m:oMathPara>
+              <m:oMath>
+                <m:r>
+                  <w:rPr>
+                    <w:rFonts w:ascii="Cambria Math" w:eastAsiaTheme="minorEastAsia" w:hAnsi="Cambria Math"/>
+                  </w:rPr>
+                  <m:t>5.0745 GHz</m:t>
+                </m:r>
+              </m:oMath>
+            </m:oMathPara>
+          </w:p>
+        </w:tc>
+        <w:tc>
+          <w:tcPr>
+            <w:tcW w:w="1336" w:type="dxa"/>
+          </w:tcPr>
+          <w:p>
+            <w:pPr>
+              <w:jc w:val="center"/>
+              <w:cnfStyle w:val="000000000000" w:firstRow="0" w:lastRow="0" w:firstColumn="0" w:lastColumn="0" w:oddVBand="0" w:evenVBand="0" w:oddHBand="0" w:evenHBand="0" w:firstRowFirstColumn="0" w:firstRowLastColumn="0" w:lastRowFirstColumn="0" w:lastRowLastColumn="0"/>
+              <w:rPr>
+                <w:rFonts w:eastAsiaTheme="minorEastAsia"/>
+              </w:rPr>
+            </w:pPr>
+            <m:oMathPara>
+              <m:oMath>
+                <m:r>
+                  <w:rPr>
+                    <w:rFonts w:ascii="Cambria Math" w:eastAsiaTheme="minorEastAsia" w:hAnsi="Cambria Math"/>
+                  </w:rPr>
+                  <m:t>5.0884 GHz</m:t>
+                </m:r>
+              </m:oMath>
+            </m:oMathPara>
+          </w:p>
+        </w:tc>
+        <w:tc>
+          <w:tcPr>
+            <w:tcW w:w="1311" w:type="dxa"/>
+          </w:tcPr>
+          <w:p>
+            <w:pPr>
+              <w:jc w:val="center"/>
+              <w:cnfStyle w:val="000000000000" w:firstRow="0" w:lastRow="0" w:firstColumn="0" w:lastColumn="0" w:oddVBand="0" w:evenVBand="0" w:oddHBand="0" w:evenHBand="0" w:firstRowFirstColumn="0" w:firstRowLastColumn="0" w:lastRowFirstColumn="0" w:lastRowLastColumn="0"/>
+              <w:rPr>
+                <w:rFonts w:eastAsiaTheme="minorEastAsia"/>
+              </w:rPr>
+            </w:pPr>
+            <m:oMathPara>
+              <m:oMath>
+                <m:r>
+                  <w:rPr>
+                    <w:rFonts w:ascii="Cambria Math" w:eastAsiaTheme="minorEastAsia" w:hAnsi="Cambria Math"/>
+                  </w:rPr>
+                  <m:t>365.5</m:t>
+                </m:r>
+              </m:oMath>
+            </m:oMathPara>
+          </w:p>
+        </w:tc>
+        <w:tc>
+          <w:tcPr>
+            <w:tcW w:w="1311" w:type="dxa"/>
+          </w:tcPr>
+          <w:p>
+            <w:pPr>
+              <w:jc w:val="center"/>
+              <w:cnfStyle w:val="000000000000" w:firstRow="0" w:lastRow="0" w:firstColumn="0" w:lastColumn="0" w:oddVBand="0" w:evenVBand="0" w:oddHBand="0" w:evenHBand="0" w:firstRowFirstColumn="0" w:firstRowLastColumn="0" w:lastRowFirstColumn="0" w:lastRowLastColumn="0"/>
+              <w:rPr>
+                <w:rFonts w:eastAsiaTheme="minorEastAsia"/>
+              </w:rPr>
+            </w:pPr>
+            <m:oMathPara>
+              <m:oMath>
+                <m:r>
+                  <w:rPr>
+                    <w:rFonts w:ascii="Cambria Math" w:eastAsiaTheme="minorEastAsia" w:hAnsi="Cambria Math"/>
+                  </w:rPr>
+                  <m:t>395.3</m:t>
+                </m:r>
+              </m:oMath>
+            </m:oMathPara>
+          </w:p>
+        </w:tc>
+        <w:tc>
+          <w:tcPr>
+            <w:tcW w:w="1311" w:type="dxa"/>
+          </w:tcPr>
+          <w:p>
+            <w:pPr>
+              <w:jc w:val="center"/>
+              <w:cnfStyle w:val="000000000000" w:firstRow="0" w:lastRow="0" w:firstColumn="0" w:lastColumn="0" w:oddVBand="0" w:evenVBand="0" w:oddHBand="0" w:evenHBand="0" w:firstRowFirstColumn="0" w:firstRowLastColumn="0" w:lastRowFirstColumn="0" w:lastRowLastColumn="0"/>
+              <w:rPr>
+                <w:rFonts w:eastAsiaTheme="minorEastAsia"/>
+              </w:rPr>
+            </w:pPr>
+            <m:oMathPara>
+              <m:oMath>
+                <m:r>
+                  <w:rPr>
+                    <w:rFonts w:ascii="Cambria Math" w:eastAsiaTheme="minorEastAsia" w:hAnsi="Cambria Math"/>
+                  </w:rPr>
+                  <m:t>4857.5</m:t>
+                </m:r>
+              </m:oMath>
+            </m:oMathPara>
+          </w:p>
+        </w:tc>
+      </w:tr>
+      <w:tr>
+        <w:trPr>
+          <w:cnfStyle w:val="000000100000" w:firstRow="0" w:lastRow="0" w:firstColumn="0" w:lastColumn="0" w:oddVBand="0" w:evenVBand="0" w:oddHBand="1" w:evenHBand="0" w:firstRowFirstColumn="0" w:firstRowLastColumn="0" w:lastRowFirstColumn="0" w:lastRowLastColumn="0"/>
+        </w:trPr>
+        <w:tc>
+          <w:tcPr>
+            <w:cnfStyle w:val="001000000000" w:firstRow="0" w:lastRow="0" w:firstColumn="1" w:lastColumn="0" w:oddVBand="0" w:evenVBand="0" w:oddHBand="0" w:evenHBand="0" w:firstRowFirstColumn="0" w:firstRowLastColumn="0" w:lastRowFirstColumn="0" w:lastRowLastColumn="0"/>
+            <w:tcW w:w="1417" w:type="dxa"/>
+          </w:tcPr>
+          <w:p>
+            <w:pPr>
+              <w:jc w:val="center"/>
+              <w:rPr>
+                <w:rFonts w:eastAsiaTheme="minorEastAsia"/>
+              </w:rPr>
+            </w:pPr>
+            <w:r>
+              <w:rPr>
+                <w:rFonts w:eastAsiaTheme="minorEastAsia"/>
+              </w:rPr>
+              <w:t>Radiation</w:t>
+            </w:r>
+          </w:p>
+        </w:tc>
+        <w:tc>
+          <w:tcPr>
+            <w:tcW w:w="1328" w:type="dxa"/>
+          </w:tcPr>
+          <w:p>
+            <w:pPr>
+              <w:jc w:val="center"/>
+              <w:cnfStyle w:val="000000100000" w:firstRow="0" w:lastRow="0" w:firstColumn="0" w:lastColumn="0" w:oddVBand="0" w:evenVBand="0" w:oddHBand="1" w:evenHBand="0" w:firstRowFirstColumn="0" w:firstRowLastColumn="0" w:lastRowFirstColumn="0" w:lastRowLastColumn="0"/>
+              <w:rPr>
+                <w:rFonts w:eastAsiaTheme="minorEastAsia"/>
+              </w:rPr>
+            </w:pPr>
+            <m:oMathPara>
+              <m:oMath>
+                <m:r>
+                  <w:rPr>
+                    <w:rFonts w:ascii="Cambria Math" w:hAnsi="Cambria Math"/>
+                  </w:rPr>
+                  <m:t>5.0749 GHz</m:t>
+                </m:r>
+              </m:oMath>
+            </m:oMathPara>
+          </w:p>
+        </w:tc>
+        <w:tc>
+          <w:tcPr>
+            <w:tcW w:w="1336" w:type="dxa"/>
+          </w:tcPr>
+          <w:p>
+            <w:pPr>
+              <w:jc w:val="center"/>
+              <w:cnfStyle w:val="000000100000" w:firstRow="0" w:lastRow="0" w:firstColumn="0" w:lastColumn="0" w:oddVBand="0" w:evenVBand="0" w:oddHBand="1" w:evenHBand="0" w:firstRowFirstColumn="0" w:firstRowLastColumn="0" w:lastRowFirstColumn="0" w:lastRowLastColumn="0"/>
+              <w:rPr>
+                <w:rFonts w:eastAsiaTheme="minorEastAsia"/>
+              </w:rPr>
+            </w:pPr>
+            <m:oMathPara>
+              <m:oMath>
+                <m:r>
+                  <w:rPr>
+                    <w:rFonts w:ascii="Cambria Math" w:eastAsiaTheme="minorEastAsia" w:hAnsi="Cambria Math"/>
+                  </w:rPr>
+                  <m:t>5.0723 GHz</m:t>
+                </m:r>
+              </m:oMath>
+            </m:oMathPara>
+          </w:p>
+        </w:tc>
+        <w:tc>
+          <w:tcPr>
+            <w:tcW w:w="1336" w:type="dxa"/>
+          </w:tcPr>
+          <w:p>
+            <w:pPr>
+              <w:jc w:val="center"/>
+              <w:cnfStyle w:val="000000100000" w:firstRow="0" w:lastRow="0" w:firstColumn="0" w:lastColumn="0" w:oddVBand="0" w:evenVBand="0" w:oddHBand="1" w:evenHBand="0" w:firstRowFirstColumn="0" w:firstRowLastColumn="0" w:lastRowFirstColumn="0" w:lastRowLastColumn="0"/>
+              <w:rPr>
+                <w:rFonts w:eastAsiaTheme="minorEastAsia"/>
+              </w:rPr>
+            </w:pPr>
+            <m:oMathPara>
+              <m:oMath>
+                <m:r>
+                  <w:rPr>
+                    <w:rFonts w:ascii="Cambria Math" w:eastAsiaTheme="minorEastAsia" w:hAnsi="Cambria Math"/>
+                  </w:rPr>
+                  <m:t>5.0807 GHz</m:t>
+                </m:r>
+              </m:oMath>
+            </m:oMathPara>
+          </w:p>
+        </w:tc>
+        <w:tc>
+          <w:tcPr>
+            <w:tcW w:w="1311" w:type="dxa"/>
+          </w:tcPr>
+          <w:p>
+            <w:pPr>
+              <w:jc w:val="center"/>
+              <w:cnfStyle w:val="000000100000" w:firstRow="0" w:lastRow="0" w:firstColumn="0" w:lastColumn="0" w:oddVBand="0" w:evenVBand="0" w:oddHBand="1" w:evenHBand="0" w:firstRowFirstColumn="0" w:firstRowLastColumn="0" w:lastRowFirstColumn="0" w:lastRowLastColumn="0"/>
+              <w:rPr>
+                <w:rFonts w:eastAsiaTheme="minorEastAsia"/>
+              </w:rPr>
+            </w:pPr>
+            <m:oMathPara>
+              <m:oMath>
+                <m:r>
+                  <w:rPr>
+                    <w:rFonts w:ascii="Cambria Math" w:eastAsiaTheme="minorEastAsia" w:hAnsi="Cambria Math"/>
+                  </w:rPr>
+                  <m:t>604.2</m:t>
+                </m:r>
+              </m:oMath>
+            </m:oMathPara>
+          </w:p>
+        </w:tc>
+        <w:tc>
+          <w:tcPr>
+            <w:tcW w:w="1311" w:type="dxa"/>
+          </w:tcPr>
+          <w:p>
+            <w:pPr>
+              <w:jc w:val="center"/>
+              <w:cnfStyle w:val="000000100000" w:firstRow="0" w:lastRow="0" w:firstColumn="0" w:lastColumn="0" w:oddVBand="0" w:evenVBand="0" w:oddHBand="1" w:evenHBand="0" w:firstRowFirstColumn="0" w:firstRowLastColumn="0" w:lastRowFirstColumn="0" w:lastRowLastColumn="0"/>
+              <w:rPr>
+                <w:rFonts w:eastAsiaTheme="minorEastAsia"/>
+              </w:rPr>
+            </w:pPr>
+            <m:oMathPara>
+              <m:oMath>
+                <m:r>
+                  <w:rPr>
+                    <w:rFonts w:ascii="Cambria Math" w:eastAsiaTheme="minorEastAsia" w:hAnsi="Cambria Math"/>
+                  </w:rPr>
+                  <m:t>714.3</m:t>
+                </m:r>
+              </m:oMath>
+            </m:oMathPara>
+          </w:p>
+        </w:tc>
+        <w:tc>
+          <w:tcPr>
+            <w:tcW w:w="1311" w:type="dxa"/>
+          </w:tcPr>
+          <w:p>
+            <w:pPr>
+              <w:jc w:val="center"/>
+              <w:cnfStyle w:val="000000100000" w:firstRow="0" w:lastRow="0" w:firstColumn="0" w:lastColumn="0" w:oddVBand="0" w:evenVBand="0" w:oddHBand="1" w:evenHBand="0" w:firstRowFirstColumn="0" w:firstRowLastColumn="0" w:lastRowFirstColumn="0" w:lastRowLastColumn="0"/>
+              <w:rPr>
+                <w:rFonts w:eastAsiaTheme="minorEastAsia"/>
+              </w:rPr>
+            </w:pPr>
+            <m:oMathPara>
+              <m:oMath>
+                <m:r>
+                  <w:rPr>
+                    <w:rFonts w:ascii="Cambria Math" w:eastAsiaTheme="minorEastAsia" w:hAnsi="Cambria Math"/>
+                  </w:rPr>
+                  <m:t>3918.8</m:t>
+                </m:r>
+              </m:oMath>
+            </m:oMathPara>
+          </w:p>
+        </w:tc>
+      </w:tr>
+      <w:tr>
+        <w:tc>
+          <w:tcPr>
+            <w:cnfStyle w:val="001000000000" w:firstRow="0" w:lastRow="0" w:firstColumn="1" w:lastColumn="0" w:oddVBand="0" w:evenVBand="0" w:oddHBand="0" w:evenHBand="0" w:firstRowFirstColumn="0" w:firstRowLastColumn="0" w:lastRowFirstColumn="0" w:lastRowLastColumn="0"/>
+            <w:tcW w:w="1417" w:type="dxa"/>
+          </w:tcPr>
+          <w:p>
+            <w:pPr>
+              <w:jc w:val="center"/>
+              <w:rPr>
+                <w:rFonts w:eastAsiaTheme="minorEastAsia"/>
+              </w:rPr>
+            </w:pPr>
+            <w:r>
+              <w:rPr>
+                <w:rFonts w:eastAsiaTheme="minorEastAsia"/>
+              </w:rPr>
+              <w:t>All</w:t>
+            </w:r>
+          </w:p>
+        </w:tc>
+        <w:tc>
+          <w:tcPr>
+            <w:tcW w:w="1328" w:type="dxa"/>
+          </w:tcPr>
+          <w:p>
+            <w:pPr>
+              <w:jc w:val="center"/>
+              <w:cnfStyle w:val="000000000000" w:firstRow="0" w:lastRow="0" w:firstColumn="0" w:lastColumn="0" w:oddVBand="0" w:evenVBand="0" w:oddHBand="0" w:evenHBand="0" w:firstRowFirstColumn="0" w:firstRowLastColumn="0" w:lastRowFirstColumn="0" w:lastRowLastColumn="0"/>
+              <w:rPr>
+                <w:rFonts w:ascii="Calibri" w:eastAsia="Times New Roman" w:hAnsi="Calibri" w:cs="Arial"/>
+              </w:rPr>
+            </w:pPr>
+            <m:oMathPara>
+              <m:oMath>
+                <m:r>
+                  <w:rPr>
+                    <w:rFonts w:ascii="Cambria Math" w:hAnsi="Cambria Math"/>
+                  </w:rPr>
+                  <m:t>5.0750 GHz</m:t>
+                </m:r>
+              </m:oMath>
+            </m:oMathPara>
+          </w:p>
+        </w:tc>
+        <w:tc>
+          <w:tcPr>
+            <w:tcW w:w="1336" w:type="dxa"/>
+          </w:tcPr>
+          <w:p>
+            <w:pPr>
+              <w:jc w:val="center"/>
+              <w:cnfStyle w:val="000000000000" w:firstRow="0" w:lastRow="0" w:firstColumn="0" w:lastColumn="0" w:oddVBand="0" w:evenVBand="0" w:oddHBand="0" w:evenHBand="0" w:firstRowFirstColumn="0" w:firstRowLastColumn="0" w:lastRowFirstColumn="0" w:lastRowLastColumn="0"/>
+              <w:rPr>
+                <w:rFonts w:ascii="Calibri" w:eastAsia="Times New Roman" w:hAnsi="Calibri" w:cs="Arial"/>
+              </w:rPr>
+            </w:pPr>
+            <m:oMathPara>
+              <m:oMath>
+                <m:r>
+                  <w:rPr>
+                    <w:rFonts w:ascii="Cambria Math" w:eastAsiaTheme="minorEastAsia" w:hAnsi="Cambria Math"/>
+                  </w:rPr>
+                  <m:t>5.0644 GHz</m:t>
+                </m:r>
+              </m:oMath>
+            </m:oMathPara>
+          </w:p>
+        </w:tc>
+        <w:tc>
+          <w:tcPr>
+            <w:tcW w:w="1336" w:type="dxa"/>
+          </w:tcPr>
+          <w:p>
+            <w:pPr>
+              <w:jc w:val="center"/>
+              <w:cnfStyle w:val="000000000000" w:firstRow="0" w:lastRow="0" w:firstColumn="0" w:lastColumn="0" w:oddVBand="0" w:evenVBand="0" w:oddHBand="0" w:evenHBand="0" w:firstRowFirstColumn="0" w:firstRowLastColumn="0" w:lastRowFirstColumn="0" w:lastRowLastColumn="0"/>
+              <w:rPr>
+                <w:rFonts w:ascii="Calibri" w:eastAsia="Times New Roman" w:hAnsi="Calibri" w:cs="Arial"/>
+              </w:rPr>
+            </w:pPr>
+            <m:oMathPara>
+              <m:oMath>
+                <m:r>
+                  <w:rPr>
+                    <w:rFonts w:ascii="Cambria Math" w:eastAsiaTheme="minorEastAsia" w:hAnsi="Cambria Math"/>
+                  </w:rPr>
+                  <m:t>5.0861 GHz</m:t>
+                </m:r>
+              </m:oMath>
+            </m:oMathPara>
+          </w:p>
+        </w:tc>
+        <w:tc>
+          <w:tcPr>
+            <w:tcW w:w="1311" w:type="dxa"/>
+          </w:tcPr>
+          <w:p>
+            <w:pPr>
+              <w:jc w:val="center"/>
+              <w:cnfStyle w:val="000000000000" w:firstRow="0" w:lastRow="0" w:firstColumn="0" w:lastColumn="0" w:oddVBand="0" w:evenVBand="0" w:oddHBand="0" w:evenHBand="0" w:firstRowFirstColumn="0" w:firstRowLastColumn="0" w:lastRowFirstColumn="0" w:lastRowLastColumn="0"/>
+              <w:rPr>
+                <w:rFonts w:ascii="Calibri" w:eastAsia="Times New Roman" w:hAnsi="Calibri" w:cs="Arial"/>
+              </w:rPr>
+            </w:pPr>
+            <m:oMathPara>
+              <m:oMath>
+                <m:r>
+                  <w:rPr>
+                    <w:rFonts w:ascii="Cambria Math" w:eastAsiaTheme="minorEastAsia" w:hAnsi="Cambria Math"/>
+                  </w:rPr>
+                  <m:t>233.9</m:t>
+                </m:r>
+              </m:oMath>
+            </m:oMathPara>
+          </w:p>
+        </w:tc>
+        <w:tc>
+          <w:tcPr>
+            <w:tcW w:w="1311" w:type="dxa"/>
+          </w:tcPr>
+          <w:p>
+            <w:pPr>
+              <w:jc w:val="center"/>
+              <w:cnfStyle w:val="000000000000" w:firstRow="0" w:lastRow="0" w:firstColumn="0" w:lastColumn="0" w:oddVBand="0" w:evenVBand="0" w:oddHBand="0" w:evenHBand="0" w:firstRowFirstColumn="0" w:firstRowLastColumn="0" w:lastRowFirstColumn="0" w:lastRowLastColumn="0"/>
+              <w:rPr>
+                <w:rFonts w:ascii="Calibri" w:eastAsia="Times New Roman" w:hAnsi="Calibri" w:cs="Arial"/>
+              </w:rPr>
+            </w:pPr>
+            <m:oMathPara>
+              <m:oMath>
+                <m:r>
+                  <w:rPr>
+                    <w:rFonts w:ascii="Cambria Math" w:eastAsiaTheme="minorEastAsia" w:hAnsi="Cambria Math"/>
+                  </w:rPr>
+                  <m:t>247.4</m:t>
+                </m:r>
+              </m:oMath>
+            </m:oMathPara>
+          </w:p>
+        </w:tc>
+        <w:tc>
+          <w:tcPr>
+            <w:tcW w:w="1311" w:type="dxa"/>
+          </w:tcPr>
+          <w:p>
+            <w:pPr>
+              <w:jc w:val="center"/>
+              <w:cnfStyle w:val="000000000000" w:firstRow="0" w:lastRow="0" w:firstColumn="0" w:lastColumn="0" w:oddVBand="0" w:evenVBand="0" w:oddHBand="0" w:evenHBand="0" w:firstRowFirstColumn="0" w:firstRowLastColumn="0" w:lastRowFirstColumn="0" w:lastRowLastColumn="0"/>
+              <w:rPr>
+                <w:rFonts w:ascii="Calibri" w:eastAsia="Times New Roman" w:hAnsi="Calibri" w:cs="Arial"/>
+              </w:rPr>
+            </w:pPr>
+            <m:oMathPara>
+              <m:oMath>
+                <m:r>
+                  <w:rPr>
+                    <w:rFonts w:ascii="Cambria Math" w:eastAsiaTheme="minorEastAsia" w:hAnsi="Cambria Math"/>
+                  </w:rPr>
+                  <m:t>4265.6</m:t>
+                </m:r>
+              </m:oMath>
+            </m:oMathPara>
+          </w:p>
+        </w:tc>
+      </w:tr>
+    </w:tbl>
+    <w:p>
+      <w:pPr>
+        <w:spacing w:after="0" w:line="240" w:lineRule="auto"/>
+        <w:jc w:val="both"/>
+        <w:rPr>
+          <w:rFonts w:eastAsiaTheme="minorEastAsia"/>
+        </w:rPr>
+      </w:pPr>
+    </w:p>
+    <w:p>
+      <w:pPr>
+        <w:spacing w:after="0" w:line="240" w:lineRule="auto"/>
+        <w:jc w:val="both"/>
+        <w:rPr>
+          <w:rFonts w:eastAsiaTheme="minorEastAsia"/>
+        </w:rPr>
+      </w:pPr>
+      <w:r>
+        <w:rPr>
+          <w:rFonts w:eastAsiaTheme="minorEastAsia"/>
+        </w:rPr>
+        <w:t xml:space="preserve">When combing only metal and dielectric, </w:t>
+      </w:r>
+      <m:oMath>
+        <m:d>
+          <m:dPr>
+            <m:ctrlPr>
+              <w:rPr>
+                <w:rFonts w:ascii="Cambria Math" w:eastAsiaTheme="minorEastAsia" w:hAnsi="Cambria Math"/>
+                <w:i/>
+              </w:rPr>
+            </m:ctrlPr>
+          </m:dPr>
+          <m:e>
+            <m:f>
+              <m:fPr>
+                <m:ctrlPr>
+                  <w:rPr>
+                    <w:rFonts w:ascii="Cambria Math" w:eastAsiaTheme="minorEastAsia" w:hAnsi="Cambria Math"/>
+                    <w:i/>
+                  </w:rPr>
+                </m:ctrlPr>
+              </m:fPr>
+              <m:num>
+                <m:r>
+                  <w:rPr>
+                    <w:rFonts w:ascii="Cambria Math" w:eastAsiaTheme="minorEastAsia" w:hAnsi="Cambria Math"/>
+                  </w:rPr>
+                  <m:t>1</m:t>
+                </m:r>
+              </m:num>
+              <m:den>
+                <m:r>
+                  <w:rPr>
+                    <w:rFonts w:ascii="Cambria Math" w:eastAsiaTheme="minorEastAsia" w:hAnsi="Cambria Math"/>
+                  </w:rPr>
+                  <m:t>1840.9</m:t>
+                </m:r>
+              </m:den>
+            </m:f>
+            <m:r>
+              <w:rPr>
+                <w:rFonts w:ascii="Cambria Math" w:eastAsiaTheme="minorEastAsia" w:hAnsi="Cambria Math"/>
+              </w:rPr>
+              <m:t>+</m:t>
+            </m:r>
+            <m:f>
+              <m:fPr>
+                <m:ctrlPr>
+                  <w:rPr>
+                    <w:rFonts w:ascii="Cambria Math" w:eastAsiaTheme="minorEastAsia" w:hAnsi="Cambria Math"/>
+                    <w:i/>
+                  </w:rPr>
+                </m:ctrlPr>
+              </m:fPr>
+              <m:num>
+                <m:r>
+                  <w:rPr>
+                    <w:rFonts w:ascii="Cambria Math" w:eastAsiaTheme="minorEastAsia" w:hAnsi="Cambria Math"/>
+                  </w:rPr>
+                  <m:t>1</m:t>
+                </m:r>
+              </m:num>
+              <m:den>
+                <m:r>
+                  <w:rPr>
+                    <w:rFonts w:ascii="Cambria Math" w:eastAsiaTheme="minorEastAsia" w:hAnsi="Cambria Math"/>
+                  </w:rPr>
+                  <m:t>395.3</m:t>
+                </m:r>
+              </m:den>
+            </m:f>
+          </m:e>
+        </m:d>
+        <m:r>
+          <w:rPr>
+            <w:rFonts w:ascii="Cambria Math" w:eastAsiaTheme="minorEastAsia" w:hAnsi="Cambria Math"/>
+          </w:rPr>
+          <m:t>=325.42</m:t>
+        </m:r>
+      </m:oMath>
+      <w:r>
+        <w:rPr>
+          <w:rFonts w:eastAsiaTheme="minorEastAsia"/>
+        </w:rPr>
+        <w:t xml:space="preserve"> which is about 9.6% off from method 2, however, when combining all three losses, </w:t>
+      </w:r>
+      <m:oMath>
+        <m:d>
+          <m:dPr>
+            <m:ctrlPr>
+              <w:rPr>
+                <w:rFonts w:ascii="Cambria Math" w:eastAsiaTheme="minorEastAsia" w:hAnsi="Cambria Math"/>
+                <w:i/>
+              </w:rPr>
+            </m:ctrlPr>
+          </m:dPr>
+          <m:e>
+            <m:f>
+              <m:fPr>
+                <m:ctrlPr>
+                  <w:rPr>
+                    <w:rFonts w:ascii="Cambria Math" w:eastAsiaTheme="minorEastAsia" w:hAnsi="Cambria Math"/>
+                    <w:i/>
+                  </w:rPr>
+                </m:ctrlPr>
+              </m:fPr>
+              <m:num>
+                <m:r>
+                  <w:rPr>
+                    <w:rFonts w:ascii="Cambria Math" w:eastAsiaTheme="minorEastAsia" w:hAnsi="Cambria Math"/>
+                  </w:rPr>
+                  <m:t>1</m:t>
+                </m:r>
+              </m:num>
+              <m:den>
+                <m:r>
+                  <w:rPr>
+                    <w:rFonts w:ascii="Cambria Math" w:eastAsiaTheme="minorEastAsia" w:hAnsi="Cambria Math"/>
+                  </w:rPr>
+                  <m:t>1840.9</m:t>
+                </m:r>
+              </m:den>
+            </m:f>
+            <m:r>
+              <w:rPr>
+                <w:rFonts w:ascii="Cambria Math" w:eastAsiaTheme="minorEastAsia" w:hAnsi="Cambria Math"/>
+              </w:rPr>
+              <m:t>+</m:t>
+            </m:r>
+            <m:f>
+              <m:fPr>
+                <m:ctrlPr>
+                  <w:rPr>
+                    <w:rFonts w:ascii="Cambria Math" w:eastAsiaTheme="minorEastAsia" w:hAnsi="Cambria Math"/>
+                    <w:i/>
+                  </w:rPr>
+                </m:ctrlPr>
+              </m:fPr>
+              <m:num>
+                <m:r>
+                  <w:rPr>
+                    <w:rFonts w:ascii="Cambria Math" w:eastAsiaTheme="minorEastAsia" w:hAnsi="Cambria Math"/>
+                  </w:rPr>
+                  <m:t>1</m:t>
+                </m:r>
+              </m:num>
+              <m:den>
+                <m:r>
+                  <w:rPr>
+                    <w:rFonts w:ascii="Cambria Math" w:eastAsiaTheme="minorEastAsia" w:hAnsi="Cambria Math"/>
+                  </w:rPr>
+                  <m:t>395.3</m:t>
+                </m:r>
+              </m:den>
+            </m:f>
+            <m:r>
+              <w:rPr>
+                <w:rFonts w:ascii="Cambria Math" w:eastAsiaTheme="minorEastAsia" w:hAnsi="Cambria Math"/>
+              </w:rPr>
+              <m:t>+</m:t>
+            </m:r>
+            <m:f>
+              <m:fPr>
+                <m:ctrlPr>
+                  <w:rPr>
+                    <w:rFonts w:ascii="Cambria Math" w:eastAsiaTheme="minorEastAsia" w:hAnsi="Cambria Math"/>
+                    <w:i/>
+                  </w:rPr>
+                </m:ctrlPr>
+              </m:fPr>
+              <m:num>
+                <m:r>
+                  <w:rPr>
+                    <w:rFonts w:ascii="Cambria Math" w:eastAsiaTheme="minorEastAsia" w:hAnsi="Cambria Math"/>
+                  </w:rPr>
+                  <m:t>1</m:t>
+                </m:r>
+              </m:num>
+              <m:den>
+                <m:r>
+                  <w:rPr>
+                    <w:rFonts w:ascii="Cambria Math" w:eastAsiaTheme="minorEastAsia" w:hAnsi="Cambria Math"/>
+                  </w:rPr>
+                  <m:t>714.3</m:t>
+                </m:r>
+              </m:den>
+            </m:f>
+          </m:e>
+        </m:d>
+        <m:r>
+          <w:rPr>
+            <w:rFonts w:ascii="Cambria Math" w:eastAsiaTheme="minorEastAsia" w:hAnsi="Cambria Math"/>
+          </w:rPr>
+          <m:t>=</m:t>
+        </m:r>
+        <m:r>
+          <w:rPr>
+            <w:rFonts w:ascii="Cambria Math" w:eastAsiaTheme="minorEastAsia" w:hAnsi="Cambria Math"/>
+          </w:rPr>
+          <m:t>223.6</m:t>
+        </m:r>
+      </m:oMath>
+      <w:r>
+        <w:rPr>
+          <w:rFonts w:eastAsiaTheme="minorEastAsia"/>
+        </w:rPr>
+        <w:t>, which is about 38% off from method 2. This is expected to happen because in method 2 we did not simulate radiation loss.</w:t>
+      </w:r>
+    </w:p>
+    <w:p>
+      <w:pPr>
+        <w:spacing w:after="0" w:line="240" w:lineRule="auto"/>
+        <w:jc w:val="both"/>
+        <w:rPr>
+          <w:rFonts w:eastAsiaTheme="minorEastAsia"/>
+        </w:rPr>
       </w:pPr>
     </w:p>
     <w:p>
@@ -597,6 +3235,12 @@
     </w:p>
     <w:p>
       <w:pPr>
+        <w:spacing w:after="0" w:line="240" w:lineRule="auto"/>
+        <w:jc w:val="both"/>
+      </w:pPr>
+    </w:p>
+    <w:p>
+      <w:pPr>
         <w:numPr>
           <w:ilvl w:val="0"/>
           <w:numId w:val="17"/>
@@ -661,6 +3305,12 @@
         </m:sSub>
       </m:oMath>
       <w:r>
+        <w:rPr>
+          <w:rFonts w:eastAsiaTheme="minorEastAsia"/>
+        </w:rPr>
+        <w:t xml:space="preserve"> </w:t>
+      </w:r>
+      <w:r>
         <w:t xml:space="preserve">using this method </w:t>
       </w:r>
       <w:r>
@@ -672,6 +3322,12 @@
       <w:r>
         <w:t>?</w:t>
       </w:r>
+    </w:p>
+    <w:p>
+      <w:pPr>
+        <w:spacing w:after="0" w:line="240" w:lineRule="auto"/>
+        <w:jc w:val="both"/>
+      </w:pPr>
     </w:p>
     <w:p>
       <w:pPr>

</xml_diff>

<commit_message>
Redo project with bigger gap (sims inc)
</commit_message>
<xml_diff>
--- a/Fall 2023/Microwave Engineering/Lab/ME-Lab5/ME-Lab Report-5.docx
+++ b/Fall 2023/Microwave Engineering/Lab/ME-Lab5/ME-Lab Report-5.docx
@@ -3231,6 +3231,9 @@
       <w:pPr>
         <w:spacing w:after="0" w:line="240" w:lineRule="auto"/>
         <w:jc w:val="center"/>
+        <w:rPr>
+          <w:rFonts w:eastAsiaTheme="minorEastAsia"/>
+        </w:rPr>
       </w:pPr>
       <m:oMath>
         <m:r>
@@ -3279,7 +3282,1115 @@
           </w:rPr>
           <m:t>=</m:t>
         </m:r>
+        <m:f>
+          <m:fPr>
+            <m:ctrlPr>
+              <w:rPr>
+                <w:rFonts w:ascii="Cambria Math" w:eastAsiaTheme="minorEastAsia" w:hAnsi="Cambria Math"/>
+                <w:i/>
+              </w:rPr>
+            </m:ctrlPr>
+          </m:fPr>
+          <m:num>
+            <m:r>
+              <w:rPr>
+                <w:rFonts w:ascii="Cambria Math" w:eastAsiaTheme="minorEastAsia" w:hAnsi="Cambria Math"/>
+              </w:rPr>
+              <m:t>3.55+1</m:t>
+            </m:r>
+          </m:num>
+          <m:den>
+            <m:r>
+              <w:rPr>
+                <w:rFonts w:ascii="Cambria Math" w:eastAsiaTheme="minorEastAsia" w:hAnsi="Cambria Math"/>
+              </w:rPr>
+              <m:t>2</m:t>
+            </m:r>
+          </m:den>
+        </m:f>
+        <m:r>
+          <w:rPr>
+            <w:rFonts w:ascii="Cambria Math" w:eastAsiaTheme="minorEastAsia" w:hAnsi="Cambria Math"/>
+          </w:rPr>
+          <m:t>+</m:t>
+        </m:r>
+        <m:f>
+          <m:fPr>
+            <m:ctrlPr>
+              <w:rPr>
+                <w:rFonts w:ascii="Cambria Math" w:eastAsiaTheme="minorEastAsia" w:hAnsi="Cambria Math"/>
+                <w:i/>
+              </w:rPr>
+            </m:ctrlPr>
+          </m:fPr>
+          <m:num>
+            <m:r>
+              <w:rPr>
+                <w:rFonts w:ascii="Cambria Math" w:eastAsiaTheme="minorEastAsia" w:hAnsi="Cambria Math"/>
+              </w:rPr>
+              <m:t>3.55-1</m:t>
+            </m:r>
+          </m:num>
+          <m:den>
+            <m:r>
+              <w:rPr>
+                <w:rFonts w:ascii="Cambria Math" w:eastAsiaTheme="minorEastAsia" w:hAnsi="Cambria Math"/>
+              </w:rPr>
+              <m:t>2</m:t>
+            </m:r>
+          </m:den>
+        </m:f>
+        <m:d>
+          <m:dPr>
+            <m:ctrlPr>
+              <w:rPr>
+                <w:rFonts w:ascii="Cambria Math" w:eastAsiaTheme="minorEastAsia" w:hAnsi="Cambria Math"/>
+                <w:i/>
+              </w:rPr>
+            </m:ctrlPr>
+          </m:dPr>
+          <m:e>
+            <m:f>
+              <m:fPr>
+                <m:ctrlPr>
+                  <w:rPr>
+                    <w:rFonts w:ascii="Cambria Math" w:eastAsiaTheme="minorEastAsia" w:hAnsi="Cambria Math"/>
+                    <w:i/>
+                  </w:rPr>
+                </m:ctrlPr>
+              </m:fPr>
+              <m:num>
+                <m:r>
+                  <w:rPr>
+                    <w:rFonts w:ascii="Cambria Math" w:eastAsiaTheme="minorEastAsia" w:hAnsi="Cambria Math"/>
+                  </w:rPr>
+                  <m:t>1</m:t>
+                </m:r>
+              </m:num>
+              <m:den>
+                <m:rad>
+                  <m:radPr>
+                    <m:degHide m:val="1"/>
+                    <m:ctrlPr>
+                      <w:rPr>
+                        <w:rFonts w:ascii="Cambria Math" w:eastAsiaTheme="minorEastAsia" w:hAnsi="Cambria Math"/>
+                        <w:i/>
+                      </w:rPr>
+                    </m:ctrlPr>
+                  </m:radPr>
+                  <m:deg/>
+                  <m:e>
+                    <m:r>
+                      <w:rPr>
+                        <w:rFonts w:ascii="Cambria Math" w:eastAsiaTheme="minorEastAsia" w:hAnsi="Cambria Math"/>
+                      </w:rPr>
+                      <m:t>1+</m:t>
+                    </m:r>
+                    <m:f>
+                      <m:fPr>
+                        <m:ctrlPr>
+                          <w:rPr>
+                            <w:rFonts w:ascii="Cambria Math" w:eastAsiaTheme="minorEastAsia" w:hAnsi="Cambria Math"/>
+                            <w:i/>
+                          </w:rPr>
+                        </m:ctrlPr>
+                      </m:fPr>
+                      <m:num>
+                        <m:r>
+                          <w:rPr>
+                            <w:rFonts w:ascii="Cambria Math" w:eastAsiaTheme="minorEastAsia" w:hAnsi="Cambria Math"/>
+                          </w:rPr>
+                          <m:t>12d</m:t>
+                        </m:r>
+                      </m:num>
+                      <m:den>
+                        <m:r>
+                          <w:rPr>
+                            <w:rFonts w:ascii="Cambria Math" w:eastAsiaTheme="minorEastAsia" w:hAnsi="Cambria Math"/>
+                          </w:rPr>
+                          <m:t>W</m:t>
+                        </m:r>
+                      </m:den>
+                    </m:f>
+                  </m:e>
+                </m:rad>
+              </m:den>
+            </m:f>
+          </m:e>
+        </m:d>
+        <m:r>
+          <w:rPr>
+            <w:rFonts w:ascii="Cambria Math" w:eastAsiaTheme="minorEastAsia" w:hAnsi="Cambria Math"/>
+          </w:rPr>
+          <m:t>=2.78</m:t>
+        </m:r>
       </m:oMath>
+    </w:p>
+    <w:p>
+      <w:pPr>
+        <w:spacing w:after="0" w:line="240" w:lineRule="auto"/>
+        <w:jc w:val="center"/>
+        <w:rPr>
+          <w:rFonts w:eastAsiaTheme="minorEastAsia"/>
+        </w:rPr>
+      </w:pPr>
+      <m:oMathPara>
+        <m:oMath>
+          <m:f>
+            <m:fPr>
+              <m:ctrlPr>
+                <w:rPr>
+                  <w:rFonts w:ascii="Cambria Math" w:hAnsi="Cambria Math"/>
+                  <w:i/>
+                </w:rPr>
+              </m:ctrlPr>
+            </m:fPr>
+            <m:num>
+              <m:r>
+                <w:rPr>
+                  <w:rFonts w:ascii="Cambria Math" w:hAnsi="Cambria Math"/>
+                </w:rPr>
+                <m:t>λ</m:t>
+              </m:r>
+            </m:num>
+            <m:den>
+              <m:r>
+                <w:rPr>
+                  <w:rFonts w:ascii="Cambria Math" w:hAnsi="Cambria Math"/>
+                </w:rPr>
+                <m:t>2</m:t>
+              </m:r>
+            </m:den>
+          </m:f>
+          <m:r>
+            <w:rPr>
+              <w:rFonts w:ascii="Cambria Math" w:hAnsi="Cambria Math"/>
+            </w:rPr>
+            <m:t>=</m:t>
+          </m:r>
+          <m:f>
+            <m:fPr>
+              <m:ctrlPr>
+                <w:rPr>
+                  <w:rFonts w:ascii="Cambria Math" w:hAnsi="Cambria Math"/>
+                  <w:i/>
+                </w:rPr>
+              </m:ctrlPr>
+            </m:fPr>
+            <m:num>
+              <m:sSub>
+                <m:sSubPr>
+                  <m:ctrlPr>
+                    <w:rPr>
+                      <w:rFonts w:ascii="Cambria Math" w:hAnsi="Cambria Math"/>
+                      <w:i/>
+                    </w:rPr>
+                  </m:ctrlPr>
+                </m:sSubPr>
+                <m:e>
+                  <m:r>
+                    <w:rPr>
+                      <w:rFonts w:ascii="Cambria Math" w:hAnsi="Cambria Math"/>
+                    </w:rPr>
+                    <m:t>c</m:t>
+                  </m:r>
+                </m:e>
+                <m:sub>
+                  <m:r>
+                    <w:rPr>
+                      <w:rFonts w:ascii="Cambria Math" w:hAnsi="Cambria Math"/>
+                    </w:rPr>
+                    <m:t>0</m:t>
+                  </m:r>
+                </m:sub>
+              </m:sSub>
+            </m:num>
+            <m:den>
+              <m:r>
+                <w:rPr>
+                  <w:rFonts w:ascii="Cambria Math" w:hAnsi="Cambria Math"/>
+                </w:rPr>
+                <m:t>2f</m:t>
+              </m:r>
+              <m:rad>
+                <m:radPr>
+                  <m:degHide m:val="1"/>
+                  <m:ctrlPr>
+                    <w:rPr>
+                      <w:rFonts w:ascii="Cambria Math" w:hAnsi="Cambria Math"/>
+                      <w:i/>
+                    </w:rPr>
+                  </m:ctrlPr>
+                </m:radPr>
+                <m:deg/>
+                <m:e>
+                  <m:sSub>
+                    <m:sSubPr>
+                      <m:ctrlPr>
+                        <w:rPr>
+                          <w:rFonts w:ascii="Cambria Math" w:hAnsi="Cambria Math"/>
+                          <w:i/>
+                        </w:rPr>
+                      </m:ctrlPr>
+                    </m:sSubPr>
+                    <m:e>
+                      <m:r>
+                        <w:rPr>
+                          <w:rFonts w:ascii="Cambria Math" w:hAnsi="Cambria Math"/>
+                        </w:rPr>
+                        <m:t>e</m:t>
+                      </m:r>
+                    </m:e>
+                    <m:sub>
+                      <m:r>
+                        <w:rPr>
+                          <w:rFonts w:ascii="Cambria Math" w:hAnsi="Cambria Math"/>
+                        </w:rPr>
+                        <m:t>eff</m:t>
+                      </m:r>
+                    </m:sub>
+                  </m:sSub>
+                </m:e>
+              </m:rad>
+            </m:den>
+          </m:f>
+          <m:r>
+            <w:rPr>
+              <w:rFonts w:ascii="Cambria Math" w:hAnsi="Cambria Math"/>
+            </w:rPr>
+            <m:t>=10.8 mm</m:t>
+          </m:r>
+        </m:oMath>
+      </m:oMathPara>
+    </w:p>
+    <w:p>
+      <w:pPr>
+        <w:spacing w:after="0" w:line="240" w:lineRule="auto"/>
+        <w:jc w:val="center"/>
+        <w:rPr>
+          <w:rFonts w:eastAsiaTheme="minorEastAsia"/>
+        </w:rPr>
+      </w:pPr>
+      <m:oMathPara>
+        <m:oMath>
+          <m:r>
+            <w:rPr>
+              <w:rFonts w:ascii="Cambria Math" w:hAnsi="Cambria Math"/>
+            </w:rPr>
+            <m:t>β=</m:t>
+          </m:r>
+          <m:f>
+            <m:fPr>
+              <m:ctrlPr>
+                <w:rPr>
+                  <w:rFonts w:ascii="Cambria Math" w:hAnsi="Cambria Math"/>
+                  <w:i/>
+                </w:rPr>
+              </m:ctrlPr>
+            </m:fPr>
+            <m:num>
+              <m:r>
+                <w:rPr>
+                  <w:rFonts w:ascii="Cambria Math" w:hAnsi="Cambria Math"/>
+                </w:rPr>
+                <m:t>2πf</m:t>
+              </m:r>
+              <m:rad>
+                <m:radPr>
+                  <m:degHide m:val="1"/>
+                  <m:ctrlPr>
+                    <w:rPr>
+                      <w:rFonts w:ascii="Cambria Math" w:hAnsi="Cambria Math"/>
+                      <w:i/>
+                    </w:rPr>
+                  </m:ctrlPr>
+                </m:radPr>
+                <m:deg/>
+                <m:e>
+                  <m:sSub>
+                    <m:sSubPr>
+                      <m:ctrlPr>
+                        <w:rPr>
+                          <w:rFonts w:ascii="Cambria Math" w:hAnsi="Cambria Math"/>
+                          <w:i/>
+                        </w:rPr>
+                      </m:ctrlPr>
+                    </m:sSubPr>
+                    <m:e>
+                      <m:r>
+                        <w:rPr>
+                          <w:rFonts w:ascii="Cambria Math" w:hAnsi="Cambria Math"/>
+                        </w:rPr>
+                        <m:t>e</m:t>
+                      </m:r>
+                    </m:e>
+                    <m:sub>
+                      <m:r>
+                        <w:rPr>
+                          <w:rFonts w:ascii="Cambria Math" w:hAnsi="Cambria Math"/>
+                        </w:rPr>
+                        <m:t>eff</m:t>
+                      </m:r>
+                    </m:sub>
+                  </m:sSub>
+                </m:e>
+              </m:rad>
+            </m:num>
+            <m:den>
+              <m:sSub>
+                <m:sSubPr>
+                  <m:ctrlPr>
+                    <w:rPr>
+                      <w:rFonts w:ascii="Cambria Math" w:hAnsi="Cambria Math"/>
+                      <w:i/>
+                    </w:rPr>
+                  </m:ctrlPr>
+                </m:sSubPr>
+                <m:e>
+                  <m:r>
+                    <w:rPr>
+                      <w:rFonts w:ascii="Cambria Math" w:hAnsi="Cambria Math"/>
+                    </w:rPr>
+                    <m:t>c</m:t>
+                  </m:r>
+                </m:e>
+                <m:sub>
+                  <m:r>
+                    <w:rPr>
+                      <w:rFonts w:ascii="Cambria Math" w:hAnsi="Cambria Math"/>
+                    </w:rPr>
+                    <m:t>0</m:t>
+                  </m:r>
+                </m:sub>
+              </m:sSub>
+            </m:den>
+          </m:f>
+          <m:r>
+            <w:rPr>
+              <w:rFonts w:ascii="Cambria Math" w:eastAsiaTheme="minorEastAsia" w:hAnsi="Cambria Math"/>
+            </w:rPr>
+            <m:t>=174.59</m:t>
+          </m:r>
+          <m:f>
+            <m:fPr>
+              <m:ctrlPr>
+                <w:rPr>
+                  <w:rFonts w:ascii="Cambria Math" w:eastAsiaTheme="minorEastAsia" w:hAnsi="Cambria Math"/>
+                  <w:i/>
+                </w:rPr>
+              </m:ctrlPr>
+            </m:fPr>
+            <m:num>
+              <m:r>
+                <w:rPr>
+                  <w:rFonts w:ascii="Cambria Math" w:eastAsiaTheme="minorEastAsia" w:hAnsi="Cambria Math"/>
+                </w:rPr>
+                <m:t>rad</m:t>
+              </m:r>
+            </m:num>
+            <m:den>
+              <m:r>
+                <w:rPr>
+                  <w:rFonts w:ascii="Cambria Math" w:eastAsiaTheme="minorEastAsia" w:hAnsi="Cambria Math"/>
+                </w:rPr>
+                <m:t>m</m:t>
+              </m:r>
+            </m:den>
+          </m:f>
+        </m:oMath>
+      </m:oMathPara>
+    </w:p>
+    <w:p>
+      <w:pPr>
+        <w:spacing w:after="0" w:line="240" w:lineRule="auto"/>
+        <w:jc w:val="center"/>
+        <w:rPr>
+          <w:rFonts w:eastAsiaTheme="minorEastAsia"/>
+        </w:rPr>
+      </w:pPr>
+      <m:oMathPara>
+        <m:oMath>
+          <m:sSub>
+            <m:sSubPr>
+              <m:ctrlPr>
+                <w:rPr>
+                  <w:rFonts w:ascii="Cambria Math" w:hAnsi="Cambria Math"/>
+                  <w:i/>
+                </w:rPr>
+              </m:ctrlPr>
+            </m:sSubPr>
+            <m:e>
+              <m:r>
+                <w:rPr>
+                  <w:rFonts w:ascii="Cambria Math" w:hAnsi="Cambria Math"/>
+                </w:rPr>
+                <m:t>R</m:t>
+              </m:r>
+            </m:e>
+            <m:sub>
+              <m:r>
+                <w:rPr>
+                  <w:rFonts w:ascii="Cambria Math" w:hAnsi="Cambria Math"/>
+                </w:rPr>
+                <m:t>s</m:t>
+              </m:r>
+            </m:sub>
+          </m:sSub>
+          <m:r>
+            <w:rPr>
+              <w:rFonts w:ascii="Cambria Math" w:hAnsi="Cambria Math"/>
+            </w:rPr>
+            <m:t>=</m:t>
+          </m:r>
+          <m:rad>
+            <m:radPr>
+              <m:degHide m:val="1"/>
+              <m:ctrlPr>
+                <w:rPr>
+                  <w:rFonts w:ascii="Cambria Math" w:eastAsiaTheme="minorEastAsia" w:hAnsi="Cambria Math"/>
+                  <w:i/>
+                </w:rPr>
+              </m:ctrlPr>
+            </m:radPr>
+            <m:deg/>
+            <m:e>
+              <m:f>
+                <m:fPr>
+                  <m:ctrlPr>
+                    <w:rPr>
+                      <w:rFonts w:ascii="Cambria Math" w:eastAsiaTheme="minorEastAsia" w:hAnsi="Cambria Math"/>
+                      <w:i/>
+                    </w:rPr>
+                  </m:ctrlPr>
+                </m:fPr>
+                <m:num>
+                  <m:r>
+                    <w:rPr>
+                      <w:rFonts w:ascii="Cambria Math" w:eastAsiaTheme="minorEastAsia" w:hAnsi="Cambria Math"/>
+                    </w:rPr>
+                    <m:t>ω</m:t>
+                  </m:r>
+                  <m:sSub>
+                    <m:sSubPr>
+                      <m:ctrlPr>
+                        <w:rPr>
+                          <w:rFonts w:ascii="Cambria Math" w:eastAsiaTheme="minorEastAsia" w:hAnsi="Cambria Math"/>
+                          <w:i/>
+                        </w:rPr>
+                      </m:ctrlPr>
+                    </m:sSubPr>
+                    <m:e>
+                      <m:r>
+                        <w:rPr>
+                          <w:rFonts w:ascii="Cambria Math" w:eastAsiaTheme="minorEastAsia" w:hAnsi="Cambria Math"/>
+                        </w:rPr>
+                        <m:t>μ</m:t>
+                      </m:r>
+                    </m:e>
+                    <m:sub>
+                      <m:r>
+                        <w:rPr>
+                          <w:rFonts w:ascii="Cambria Math" w:eastAsiaTheme="minorEastAsia" w:hAnsi="Cambria Math"/>
+                        </w:rPr>
+                        <m:t>0</m:t>
+                      </m:r>
+                    </m:sub>
+                  </m:sSub>
+                </m:num>
+                <m:den>
+                  <m:r>
+                    <w:rPr>
+                      <w:rFonts w:ascii="Cambria Math" w:eastAsiaTheme="minorEastAsia" w:hAnsi="Cambria Math"/>
+                    </w:rPr>
+                    <m:t>2σ</m:t>
+                  </m:r>
+                </m:den>
+              </m:f>
+            </m:e>
+          </m:rad>
+          <m:r>
+            <w:rPr>
+              <w:rFonts w:ascii="Cambria Math" w:eastAsiaTheme="minorEastAsia" w:hAnsi="Cambria Math"/>
+            </w:rPr>
+            <m:t>=</m:t>
+          </m:r>
+          <m:r>
+            <w:rPr>
+              <w:rFonts w:ascii="Cambria Math" w:eastAsiaTheme="minorEastAsia" w:hAnsi="Cambria Math"/>
+            </w:rPr>
+            <m:t xml:space="preserve">0.0186 </m:t>
+          </m:r>
+          <m:r>
+            <m:rPr>
+              <m:sty m:val="p"/>
+            </m:rPr>
+            <w:rPr>
+              <w:rFonts w:ascii="Cambria Math" w:eastAsiaTheme="minorEastAsia" w:hAnsi="Cambria Math"/>
+            </w:rPr>
+            <m:t>Ω</m:t>
+          </m:r>
+        </m:oMath>
+      </m:oMathPara>
+    </w:p>
+    <w:p>
+      <w:pPr>
+        <w:spacing w:after="0" w:line="240" w:lineRule="auto"/>
+        <w:jc w:val="center"/>
+        <w:rPr>
+          <w:rFonts w:eastAsiaTheme="minorEastAsia"/>
+        </w:rPr>
+      </w:pPr>
+      <m:oMathPara>
+        <m:oMath>
+          <m:sSub>
+            <m:sSubPr>
+              <m:ctrlPr>
+                <w:rPr>
+                  <w:rFonts w:ascii="Cambria Math" w:eastAsiaTheme="minorEastAsia" w:hAnsi="Cambria Math"/>
+                  <w:i/>
+                </w:rPr>
+              </m:ctrlPr>
+            </m:sSubPr>
+            <m:e>
+              <m:r>
+                <w:rPr>
+                  <w:rFonts w:ascii="Cambria Math" w:eastAsiaTheme="minorEastAsia" w:hAnsi="Cambria Math"/>
+                </w:rPr>
+                <m:t>a</m:t>
+              </m:r>
+            </m:e>
+            <m:sub>
+              <m:r>
+                <w:rPr>
+                  <w:rFonts w:ascii="Cambria Math" w:eastAsiaTheme="minorEastAsia" w:hAnsi="Cambria Math"/>
+                </w:rPr>
+                <m:t>conductor</m:t>
+              </m:r>
+            </m:sub>
+          </m:sSub>
+          <m:r>
+            <w:rPr>
+              <w:rFonts w:ascii="Cambria Math" w:eastAsiaTheme="minorEastAsia" w:hAnsi="Cambria Math"/>
+            </w:rPr>
+            <m:t>=</m:t>
+          </m:r>
+          <m:f>
+            <m:fPr>
+              <m:ctrlPr>
+                <w:rPr>
+                  <w:rFonts w:ascii="Cambria Math" w:eastAsiaTheme="minorEastAsia" w:hAnsi="Cambria Math"/>
+                  <w:i/>
+                </w:rPr>
+              </m:ctrlPr>
+            </m:fPr>
+            <m:num>
+              <m:sSub>
+                <m:sSubPr>
+                  <m:ctrlPr>
+                    <w:rPr>
+                      <w:rFonts w:ascii="Cambria Math" w:eastAsiaTheme="minorEastAsia" w:hAnsi="Cambria Math"/>
+                      <w:i/>
+                    </w:rPr>
+                  </m:ctrlPr>
+                </m:sSubPr>
+                <m:e>
+                  <m:r>
+                    <w:rPr>
+                      <w:rFonts w:ascii="Cambria Math" w:eastAsiaTheme="minorEastAsia" w:hAnsi="Cambria Math"/>
+                    </w:rPr>
+                    <m:t>R</m:t>
+                  </m:r>
+                </m:e>
+                <m:sub>
+                  <m:r>
+                    <w:rPr>
+                      <w:rFonts w:ascii="Cambria Math" w:eastAsiaTheme="minorEastAsia" w:hAnsi="Cambria Math"/>
+                    </w:rPr>
+                    <m:t>s</m:t>
+                  </m:r>
+                </m:sub>
+              </m:sSub>
+            </m:num>
+            <m:den>
+              <m:sSub>
+                <m:sSubPr>
+                  <m:ctrlPr>
+                    <w:rPr>
+                      <w:rFonts w:ascii="Cambria Math" w:eastAsiaTheme="minorEastAsia" w:hAnsi="Cambria Math"/>
+                      <w:i/>
+                    </w:rPr>
+                  </m:ctrlPr>
+                </m:sSubPr>
+                <m:e>
+                  <m:r>
+                    <w:rPr>
+                      <w:rFonts w:ascii="Cambria Math" w:eastAsiaTheme="minorEastAsia" w:hAnsi="Cambria Math"/>
+                    </w:rPr>
+                    <m:t>Z</m:t>
+                  </m:r>
+                </m:e>
+                <m:sub>
+                  <m:r>
+                    <w:rPr>
+                      <w:rFonts w:ascii="Cambria Math" w:eastAsiaTheme="minorEastAsia" w:hAnsi="Cambria Math"/>
+                    </w:rPr>
+                    <m:t>0</m:t>
+                  </m:r>
+                </m:sub>
+              </m:sSub>
+              <m:r>
+                <w:rPr>
+                  <w:rFonts w:ascii="Cambria Math" w:eastAsiaTheme="minorEastAsia" w:hAnsi="Cambria Math"/>
+                </w:rPr>
+                <m:t>W</m:t>
+              </m:r>
+            </m:den>
+          </m:f>
+          <m:r>
+            <w:rPr>
+              <w:rFonts w:ascii="Cambria Math" w:eastAsiaTheme="minorEastAsia" w:hAnsi="Cambria Math"/>
+            </w:rPr>
+            <m:t>=0.105</m:t>
+          </m:r>
+          <m:f>
+            <m:fPr>
+              <m:ctrlPr>
+                <w:rPr>
+                  <w:rFonts w:ascii="Cambria Math" w:eastAsiaTheme="minorEastAsia" w:hAnsi="Cambria Math"/>
+                  <w:i/>
+                </w:rPr>
+              </m:ctrlPr>
+            </m:fPr>
+            <m:num>
+              <m:r>
+                <w:rPr>
+                  <w:rFonts w:ascii="Cambria Math" w:eastAsiaTheme="minorEastAsia" w:hAnsi="Cambria Math"/>
+                </w:rPr>
+                <m:t>Np</m:t>
+              </m:r>
+            </m:num>
+            <m:den>
+              <m:r>
+                <w:rPr>
+                  <w:rFonts w:ascii="Cambria Math" w:eastAsiaTheme="minorEastAsia" w:hAnsi="Cambria Math"/>
+                </w:rPr>
+                <m:t>m</m:t>
+              </m:r>
+            </m:den>
+          </m:f>
+        </m:oMath>
+      </m:oMathPara>
+    </w:p>
+    <w:p>
+      <w:pPr>
+        <w:spacing w:after="0" w:line="240" w:lineRule="auto"/>
+        <w:jc w:val="center"/>
+        <w:rPr>
+          <w:rFonts w:eastAsiaTheme="minorEastAsia"/>
+        </w:rPr>
+      </w:pPr>
+      <m:oMathPara>
+        <m:oMath>
+          <m:sSub>
+            <m:sSubPr>
+              <m:ctrlPr>
+                <w:rPr>
+                  <w:rFonts w:ascii="Cambria Math" w:hAnsi="Cambria Math"/>
+                  <w:i/>
+                </w:rPr>
+              </m:ctrlPr>
+            </m:sSubPr>
+            <m:e>
+              <m:r>
+                <w:rPr>
+                  <w:rFonts w:ascii="Cambria Math" w:hAnsi="Cambria Math"/>
+                </w:rPr>
+                <m:t>α</m:t>
+              </m:r>
+            </m:e>
+            <m:sub>
+              <m:r>
+                <w:rPr>
+                  <w:rFonts w:ascii="Cambria Math" w:hAnsi="Cambria Math"/>
+                </w:rPr>
+                <m:t>dielectric</m:t>
+              </m:r>
+            </m:sub>
+          </m:sSub>
+          <m:r>
+            <w:rPr>
+              <w:rFonts w:ascii="Cambria Math" w:hAnsi="Cambria Math"/>
+            </w:rPr>
+            <m:t>=</m:t>
+          </m:r>
+          <m:f>
+            <m:fPr>
+              <m:ctrlPr>
+                <w:rPr>
+                  <w:rFonts w:ascii="Cambria Math" w:hAnsi="Cambria Math"/>
+                  <w:i/>
+                </w:rPr>
+              </m:ctrlPr>
+            </m:fPr>
+            <m:num>
+              <m:sSub>
+                <m:sSubPr>
+                  <m:ctrlPr>
+                    <w:rPr>
+                      <w:rFonts w:ascii="Cambria Math" w:hAnsi="Cambria Math"/>
+                      <w:i/>
+                    </w:rPr>
+                  </m:ctrlPr>
+                </m:sSubPr>
+                <m:e>
+                  <m:r>
+                    <w:rPr>
+                      <w:rFonts w:ascii="Cambria Math" w:hAnsi="Cambria Math"/>
+                    </w:rPr>
+                    <m:t>k</m:t>
+                  </m:r>
+                </m:e>
+                <m:sub>
+                  <m:r>
+                    <w:rPr>
+                      <w:rFonts w:ascii="Cambria Math" w:hAnsi="Cambria Math"/>
+                    </w:rPr>
+                    <m:t>0</m:t>
+                  </m:r>
+                </m:sub>
+              </m:sSub>
+              <m:sSub>
+                <m:sSubPr>
+                  <m:ctrlPr>
+                    <w:rPr>
+                      <w:rFonts w:ascii="Cambria Math" w:hAnsi="Cambria Math"/>
+                      <w:i/>
+                    </w:rPr>
+                  </m:ctrlPr>
+                </m:sSubPr>
+                <m:e>
+                  <m:r>
+                    <w:rPr>
+                      <w:rFonts w:ascii="Cambria Math" w:hAnsi="Cambria Math"/>
+                    </w:rPr>
+                    <m:t>e</m:t>
+                  </m:r>
+                </m:e>
+                <m:sub>
+                  <m:r>
+                    <w:rPr>
+                      <w:rFonts w:ascii="Cambria Math" w:hAnsi="Cambria Math"/>
+                    </w:rPr>
+                    <m:t>r</m:t>
+                  </m:r>
+                </m:sub>
+              </m:sSub>
+              <m:d>
+                <m:dPr>
+                  <m:ctrlPr>
+                    <w:rPr>
+                      <w:rFonts w:ascii="Cambria Math" w:hAnsi="Cambria Math"/>
+                      <w:i/>
+                    </w:rPr>
+                  </m:ctrlPr>
+                </m:dPr>
+                <m:e>
+                  <m:sSub>
+                    <m:sSubPr>
+                      <m:ctrlPr>
+                        <w:rPr>
+                          <w:rFonts w:ascii="Cambria Math" w:hAnsi="Cambria Math"/>
+                          <w:i/>
+                        </w:rPr>
+                      </m:ctrlPr>
+                    </m:sSubPr>
+                    <m:e>
+                      <m:r>
+                        <w:rPr>
+                          <w:rFonts w:ascii="Cambria Math" w:hAnsi="Cambria Math"/>
+                        </w:rPr>
+                        <m:t>e</m:t>
+                      </m:r>
+                    </m:e>
+                    <m:sub>
+                      <m:r>
+                        <w:rPr>
+                          <w:rFonts w:ascii="Cambria Math" w:hAnsi="Cambria Math"/>
+                        </w:rPr>
+                        <m:t>eff</m:t>
+                      </m:r>
+                    </m:sub>
+                  </m:sSub>
+                  <m:r>
+                    <w:rPr>
+                      <w:rFonts w:ascii="Cambria Math" w:hAnsi="Cambria Math"/>
+                    </w:rPr>
+                    <m:t>-1</m:t>
+                  </m:r>
+                </m:e>
+              </m:d>
+              <m:r>
+                <m:rPr>
+                  <m:sty m:val="p"/>
+                </m:rPr>
+                <w:rPr>
+                  <w:rFonts w:ascii="Cambria Math" w:hAnsi="Cambria Math"/>
+                </w:rPr>
+                <m:t>tan⁡</m:t>
+              </m:r>
+              <m:r>
+                <w:rPr>
+                  <w:rFonts w:ascii="Cambria Math" w:hAnsi="Cambria Math"/>
+                </w:rPr>
+                <m:t>(δ)</m:t>
+              </m:r>
+            </m:num>
+            <m:den>
+              <m:r>
+                <w:rPr>
+                  <w:rFonts w:ascii="Cambria Math" w:hAnsi="Cambria Math"/>
+                </w:rPr>
+                <m:t>2</m:t>
+              </m:r>
+              <m:rad>
+                <m:radPr>
+                  <m:degHide m:val="1"/>
+                  <m:ctrlPr>
+                    <w:rPr>
+                      <w:rFonts w:ascii="Cambria Math" w:hAnsi="Cambria Math"/>
+                      <w:i/>
+                    </w:rPr>
+                  </m:ctrlPr>
+                </m:radPr>
+                <m:deg/>
+                <m:e>
+                  <m:sSub>
+                    <m:sSubPr>
+                      <m:ctrlPr>
+                        <w:rPr>
+                          <w:rFonts w:ascii="Cambria Math" w:hAnsi="Cambria Math"/>
+                          <w:i/>
+                        </w:rPr>
+                      </m:ctrlPr>
+                    </m:sSubPr>
+                    <m:e>
+                      <m:r>
+                        <w:rPr>
+                          <w:rFonts w:ascii="Cambria Math" w:hAnsi="Cambria Math"/>
+                        </w:rPr>
+                        <m:t>e</m:t>
+                      </m:r>
+                    </m:e>
+                    <m:sub>
+                      <m:r>
+                        <w:rPr>
+                          <w:rFonts w:ascii="Cambria Math" w:hAnsi="Cambria Math"/>
+                        </w:rPr>
+                        <m:t>eff</m:t>
+                      </m:r>
+                    </m:sub>
+                  </m:sSub>
+                </m:e>
+              </m:rad>
+              <m:r>
+                <w:rPr>
+                  <w:rFonts w:ascii="Cambria Math" w:hAnsi="Cambria Math"/>
+                </w:rPr>
+                <m:t>(</m:t>
+              </m:r>
+              <m:sSub>
+                <m:sSubPr>
+                  <m:ctrlPr>
+                    <w:rPr>
+                      <w:rFonts w:ascii="Cambria Math" w:hAnsi="Cambria Math"/>
+                      <w:i/>
+                    </w:rPr>
+                  </m:ctrlPr>
+                </m:sSubPr>
+                <m:e>
+                  <m:r>
+                    <w:rPr>
+                      <w:rFonts w:ascii="Cambria Math" w:hAnsi="Cambria Math"/>
+                    </w:rPr>
+                    <m:t>e</m:t>
+                  </m:r>
+                </m:e>
+                <m:sub>
+                  <m:r>
+                    <w:rPr>
+                      <w:rFonts w:ascii="Cambria Math" w:hAnsi="Cambria Math"/>
+                    </w:rPr>
+                    <m:t>r</m:t>
+                  </m:r>
+                </m:sub>
+              </m:sSub>
+              <m:r>
+                <w:rPr>
+                  <w:rFonts w:ascii="Cambria Math" w:hAnsi="Cambria Math"/>
+                </w:rPr>
+                <m:t>-1)</m:t>
+              </m:r>
+            </m:den>
+          </m:f>
+          <m:r>
+            <w:rPr>
+              <w:rFonts w:ascii="Cambria Math" w:hAnsi="Cambria Math"/>
+            </w:rPr>
+            <m:t>=0.35</m:t>
+          </m:r>
+          <m:f>
+            <m:fPr>
+              <m:ctrlPr>
+                <w:rPr>
+                  <w:rFonts w:ascii="Cambria Math" w:hAnsi="Cambria Math"/>
+                  <w:i/>
+                </w:rPr>
+              </m:ctrlPr>
+            </m:fPr>
+            <m:num>
+              <m:r>
+                <w:rPr>
+                  <w:rFonts w:ascii="Cambria Math" w:hAnsi="Cambria Math"/>
+                </w:rPr>
+                <m:t>Np</m:t>
+              </m:r>
+            </m:num>
+            <m:den>
+              <m:r>
+                <w:rPr>
+                  <w:rFonts w:ascii="Cambria Math" w:hAnsi="Cambria Math"/>
+                </w:rPr>
+                <m:t>m</m:t>
+              </m:r>
+            </m:den>
+          </m:f>
+        </m:oMath>
+      </m:oMathPara>
+    </w:p>
+    <w:p>
+      <w:pPr>
+        <w:spacing w:after="0" w:line="240" w:lineRule="auto"/>
+        <w:jc w:val="center"/>
+        <w:rPr>
+          <w:rFonts w:eastAsiaTheme="minorEastAsia"/>
+        </w:rPr>
+      </w:pPr>
+      <m:oMathPara>
+        <m:oMath>
+          <m:r>
+            <w:rPr>
+              <w:rFonts w:ascii="Cambria Math" w:hAnsi="Cambria Math"/>
+            </w:rPr>
+            <m:t>α=</m:t>
+          </m:r>
+          <m:sSub>
+            <m:sSubPr>
+              <m:ctrlPr>
+                <w:rPr>
+                  <w:rFonts w:ascii="Cambria Math" w:hAnsi="Cambria Math"/>
+                  <w:i/>
+                </w:rPr>
+              </m:ctrlPr>
+            </m:sSubPr>
+            <m:e>
+              <m:r>
+                <w:rPr>
+                  <w:rFonts w:ascii="Cambria Math" w:hAnsi="Cambria Math"/>
+                </w:rPr>
+                <m:t>a</m:t>
+              </m:r>
+            </m:e>
+            <m:sub>
+              <m:r>
+                <w:rPr>
+                  <w:rFonts w:ascii="Cambria Math" w:hAnsi="Cambria Math"/>
+                </w:rPr>
+                <m:t>d</m:t>
+              </m:r>
+            </m:sub>
+          </m:sSub>
+          <m:r>
+            <w:rPr>
+              <w:rFonts w:ascii="Cambria Math" w:hAnsi="Cambria Math"/>
+            </w:rPr>
+            <m:t>+</m:t>
+          </m:r>
+          <m:sSub>
+            <m:sSubPr>
+              <m:ctrlPr>
+                <w:rPr>
+                  <w:rFonts w:ascii="Cambria Math" w:hAnsi="Cambria Math"/>
+                  <w:i/>
+                </w:rPr>
+              </m:ctrlPr>
+            </m:sSubPr>
+            <m:e>
+              <m:r>
+                <w:rPr>
+                  <w:rFonts w:ascii="Cambria Math" w:hAnsi="Cambria Math"/>
+                </w:rPr>
+                <m:t>a</m:t>
+              </m:r>
+            </m:e>
+            <m:sub>
+              <m:r>
+                <w:rPr>
+                  <w:rFonts w:ascii="Cambria Math" w:hAnsi="Cambria Math"/>
+                </w:rPr>
+                <m:t>c</m:t>
+              </m:r>
+            </m:sub>
+          </m:sSub>
+        </m:oMath>
+      </m:oMathPara>
+    </w:p>
+    <w:p>
+      <w:pPr>
+        <w:spacing w:after="0" w:line="240" w:lineRule="auto"/>
+        <w:jc w:val="center"/>
+      </w:pPr>
+      <m:oMathPara>
+        <m:oMath>
+          <m:r>
+            <w:rPr>
+              <w:rFonts w:ascii="Cambria Math" w:hAnsi="Cambria Math"/>
+            </w:rPr>
+            <m:t>Q=</m:t>
+          </m:r>
+          <m:f>
+            <m:fPr>
+              <m:ctrlPr>
+                <w:rPr>
+                  <w:rFonts w:ascii="Cambria Math" w:hAnsi="Cambria Math"/>
+                  <w:i/>
+                </w:rPr>
+              </m:ctrlPr>
+            </m:fPr>
+            <m:num>
+              <m:r>
+                <w:rPr>
+                  <w:rFonts w:ascii="Cambria Math" w:hAnsi="Cambria Math"/>
+                </w:rPr>
+                <m:t>β</m:t>
+              </m:r>
+            </m:num>
+            <m:den>
+              <m:r>
+                <w:rPr>
+                  <w:rFonts w:ascii="Cambria Math" w:hAnsi="Cambria Math"/>
+                </w:rPr>
+                <m:t>2α</m:t>
+              </m:r>
+            </m:den>
+          </m:f>
+          <m:r>
+            <w:rPr>
+              <w:rFonts w:ascii="Cambria Math" w:hAnsi="Cambria Math"/>
+            </w:rPr>
+            <m:t>=191.82</m:t>
+          </m:r>
+        </m:oMath>
+      </m:oMathPara>
     </w:p>
     <w:p>
       <w:pPr>
@@ -3364,6 +4475,103 @@
       <w:r>
         <w:t>?</w:t>
       </w:r>
+    </w:p>
+    <w:p>
+      <w:pPr>
+        <w:spacing w:after="0" w:line="240" w:lineRule="auto"/>
+        <w:jc w:val="center"/>
+      </w:pPr>
+      <w:r>
+        <w:drawing>
+          <wp:inline distT="0" distB="0" distL="0" distR="0" wp14:anchorId="2B10D514" wp14:editId="3FCB304A">
+            <wp:extent cx="2915057" cy="771633"/>
+            <wp:effectExtent l="0" t="0" r="0" b="9525"/>
+            <wp:docPr id="451919010" name="Picture 1" descr="A screenshot of a computer&#10;&#10;Description automatically generated"/>
+            <wp:cNvGraphicFramePr>
+              <a:graphicFrameLocks xmlns:a="http://schemas.openxmlformats.org/drawingml/2006/main" noChangeAspect="1"/>
+            </wp:cNvGraphicFramePr>
+            <a:graphic xmlns:a="http://schemas.openxmlformats.org/drawingml/2006/main">
+              <a:graphicData uri="http://schemas.openxmlformats.org/drawingml/2006/picture">
+                <pic:pic xmlns:pic="http://schemas.openxmlformats.org/drawingml/2006/picture">
+                  <pic:nvPicPr>
+                    <pic:cNvPr id="451919010" name="Picture 1" descr="A screenshot of a computer&#10;&#10;Description automatically generated"/>
+                    <pic:cNvPicPr/>
+                  </pic:nvPicPr>
+                  <pic:blipFill>
+                    <a:blip r:embed="rId22"/>
+                    <a:stretch>
+                      <a:fillRect/>
+                    </a:stretch>
+                  </pic:blipFill>
+                  <pic:spPr>
+                    <a:xfrm>
+                      <a:off x="0" y="0"/>
+                      <a:ext cx="2915057" cy="771633"/>
+                    </a:xfrm>
+                    <a:prstGeom prst="rect">
+                      <a:avLst/>
+                    </a:prstGeom>
+                  </pic:spPr>
+                </pic:pic>
+              </a:graphicData>
+            </a:graphic>
+          </wp:inline>
+        </w:drawing>
+      </w:r>
+    </w:p>
+    <w:p>
+      <w:pPr>
+        <w:spacing w:after="0" w:line="240" w:lineRule="auto"/>
+        <w:jc w:val="center"/>
+        <w:rPr>
+          <w:rFonts w:eastAsiaTheme="minorEastAsia"/>
+        </w:rPr>
+      </w:pPr>
+      <m:oMathPara>
+        <m:oMath>
+          <m:sSub>
+            <m:sSubPr>
+              <m:ctrlPr>
+                <w:rPr>
+                  <w:rFonts w:ascii="Cambria Math" w:hAnsi="Cambria Math"/>
+                  <w:i/>
+                </w:rPr>
+              </m:ctrlPr>
+            </m:sSubPr>
+            <m:e>
+              <m:r>
+                <w:rPr>
+                  <w:rFonts w:ascii="Cambria Math" w:hAnsi="Cambria Math"/>
+                </w:rPr>
+                <m:t>f</m:t>
+              </m:r>
+            </m:e>
+            <m:sub>
+              <m:r>
+                <w:rPr>
+                  <w:rFonts w:ascii="Cambria Math" w:hAnsi="Cambria Math"/>
+                </w:rPr>
+                <m:t>0</m:t>
+              </m:r>
+            </m:sub>
+          </m:sSub>
+          <m:r>
+            <w:rPr>
+              <w:rFonts w:ascii="Cambria Math" w:hAnsi="Cambria Math"/>
+            </w:rPr>
+            <m:t>=5 GHz</m:t>
+          </m:r>
+        </m:oMath>
+      </m:oMathPara>
+    </w:p>
+    <w:p>
+      <w:pPr>
+        <w:spacing w:after="0" w:line="240" w:lineRule="auto"/>
+        <w:jc w:val="center"/>
+        <w:rPr>
+          <w:rFonts w:eastAsiaTheme="minorEastAsia"/>
+        </w:rPr>
+      </w:pPr>
     </w:p>
     <w:p>
       <w:pPr>

</xml_diff>